<commit_message>
Added pmx cross over
</commit_message>
<xml_diff>
--- a/TSP_Report.docx
+++ b/TSP_Report.docx
@@ -10,6 +10,8 @@
           <w:lang w:val="en-CA"/>
         </w:rPr>
       </w:pPr>
+      <w:bookmarkStart w:id="0" w:name="_Hlk38223623"/>
+      <w:bookmarkEnd w:id="0"/>
       <w:r>
         <w:rPr>
           <w:sz w:val="32"/>
@@ -203,7 +205,653 @@
         <w:rPr>
           <w:lang w:val="en-CA"/>
         </w:rPr>
-        <w:t>Introduction goes here</w:t>
+        <w:t xml:space="preserve">This paper </w:t>
+      </w:r>
+      <w:r>
+        <w:rPr>
+          <w:lang w:val="en-CA"/>
+        </w:rPr>
+        <w:t xml:space="preserve">is about solving the </w:t>
+      </w:r>
+      <w:r>
+        <w:rPr>
+          <w:lang w:val="en-CA"/>
+        </w:rPr>
+        <w:t>TSP (</w:t>
+      </w:r>
+      <w:r>
+        <w:rPr>
+          <w:lang w:val="en-CA"/>
+        </w:rPr>
+        <w:t>Travelling Sales Problem</w:t>
+      </w:r>
+      <w:r>
+        <w:rPr>
+          <w:lang w:val="en-CA"/>
+        </w:rPr>
+        <w:t>)</w:t>
+      </w:r>
+      <w:r>
+        <w:rPr>
+          <w:lang w:val="en-CA"/>
+        </w:rPr>
+        <w:t xml:space="preserve"> using </w:t>
+      </w:r>
+      <w:r>
+        <w:rPr>
+          <w:lang w:val="en-CA"/>
+        </w:rPr>
+        <w:t>GA (</w:t>
+      </w:r>
+      <w:r>
+        <w:rPr>
+          <w:lang w:val="en-CA"/>
+        </w:rPr>
+        <w:t>Generic Algorithm</w:t>
+      </w:r>
+      <w:r>
+        <w:rPr>
+          <w:lang w:val="en-CA"/>
+        </w:rPr>
+        <w:t xml:space="preserve">) </w:t>
+      </w:r>
+      <w:r>
+        <w:rPr>
+          <w:lang w:val="en-CA"/>
+        </w:rPr>
+        <w:t xml:space="preserve">with Python. </w:t>
+      </w:r>
+      <w:r>
+        <w:rPr>
+          <w:lang w:val="en-CA"/>
+        </w:rPr>
+        <w:t xml:space="preserve">The concept of this algorithm was </w:t>
+      </w:r>
+      <w:r>
+        <w:rPr>
+          <w:lang w:val="en-CA"/>
+        </w:rPr>
+        <w:t xml:space="preserve">not using a mathematically guided </w:t>
+      </w:r>
+      <w:r>
+        <w:rPr>
+          <w:lang w:val="en-CA"/>
+        </w:rPr>
+        <w:t>algorithm,</w:t>
+      </w:r>
+      <w:r>
+        <w:rPr>
+          <w:lang w:val="en-CA"/>
+        </w:rPr>
+        <w:t xml:space="preserve"> but a</w:t>
+      </w:r>
+      <w:r>
+        <w:rPr>
+          <w:lang w:val="en-CA"/>
+        </w:rPr>
+        <w:t>n</w:t>
+      </w:r>
+      <w:r>
+        <w:rPr>
+          <w:lang w:val="en-CA"/>
+        </w:rPr>
+        <w:t xml:space="preserve"> </w:t>
+      </w:r>
+      <w:r>
+        <w:rPr>
+          <w:lang w:val="en-CA"/>
+        </w:rPr>
+        <w:t xml:space="preserve">algorithm taken from </w:t>
+      </w:r>
+      <w:r>
+        <w:rPr>
+          <w:lang w:val="en-CA"/>
+        </w:rPr>
+        <w:t xml:space="preserve">how human and </w:t>
+      </w:r>
+      <w:r>
+        <w:rPr>
+          <w:lang w:val="en-CA"/>
+        </w:rPr>
+        <w:t>other</w:t>
+      </w:r>
+      <w:r>
+        <w:rPr>
+          <w:lang w:val="en-CA"/>
+        </w:rPr>
+        <w:t xml:space="preserve"> species evolve through time. Even though the algorithm</w:t>
+      </w:r>
+      <w:r>
+        <w:rPr>
+          <w:lang w:val="en-CA"/>
+        </w:rPr>
+        <w:t xml:space="preserve"> is mainly the same but there are many different crossover functions, selection methods etc. we can use to get </w:t>
+      </w:r>
+      <w:r>
+        <w:rPr>
+          <w:lang w:val="en-CA"/>
+        </w:rPr>
+        <w:t xml:space="preserve">a better result (Using less time and find a better solution which is </w:t>
+      </w:r>
+      <w:r>
+        <w:rPr>
+          <w:lang w:val="en-CA"/>
+        </w:rPr>
+        <w:t>a shorter distance for th</w:t>
+      </w:r>
+      <w:r>
+        <w:rPr>
+          <w:lang w:val="en-CA"/>
+        </w:rPr>
+        <w:t>is</w:t>
+      </w:r>
+      <w:r>
+        <w:rPr>
+          <w:lang w:val="en-CA"/>
+        </w:rPr>
+        <w:t xml:space="preserve"> TSP problem</w:t>
+      </w:r>
+      <w:r>
+        <w:rPr>
+          <w:lang w:val="en-CA"/>
+        </w:rPr>
+        <w:t>)</w:t>
+      </w:r>
+    </w:p>
+    <w:p>
+      <w:pPr>
+        <w:rPr>
+          <w:lang w:val="en-CA"/>
+        </w:rPr>
+      </w:pPr>
+    </w:p>
+    <w:p>
+      <w:pPr>
+        <w:rPr>
+          <w:lang w:val="en-CA"/>
+        </w:rPr>
+      </w:pPr>
+      <w:r>
+        <w:rPr>
+          <w:lang w:val="en-CA"/>
+        </w:rPr>
+        <w:t>I used two classes to help me store the information of the cities</w:t>
+      </w:r>
+      <w:r>
+        <w:rPr>
+          <w:lang w:val="en-CA"/>
+        </w:rPr>
+        <w:t xml:space="preserve"> and </w:t>
+      </w:r>
+      <w:proofErr w:type="gramStart"/>
+      <w:r>
+        <w:rPr>
+          <w:lang w:val="en-CA"/>
+        </w:rPr>
+        <w:t>each individual</w:t>
+      </w:r>
+      <w:proofErr w:type="gramEnd"/>
+      <w:r>
+        <w:rPr>
+          <w:lang w:val="en-CA"/>
+        </w:rPr>
+        <w:t>:</w:t>
+      </w:r>
+    </w:p>
+    <w:p>
+      <w:pPr>
+        <w:ind w:firstLine="420"/>
+        <w:rPr>
+          <w:lang w:val="en-CA"/>
+        </w:rPr>
+      </w:pPr>
+      <w:r>
+        <w:rPr>
+          <w:lang w:val="en-CA"/>
+        </w:rPr>
+        <w:t>A “City” class that</w:t>
+      </w:r>
+      <w:r>
+        <w:rPr>
+          <w:lang w:val="en-CA"/>
+        </w:rPr>
+        <w:t xml:space="preserve"> has three variables</w:t>
+      </w:r>
+    </w:p>
+    <w:p>
+      <w:pPr>
+        <w:pStyle w:val="ListParagraph"/>
+        <w:numPr>
+          <w:ilvl w:val="0"/>
+          <w:numId w:val="2"/>
+        </w:numPr>
+        <w:rPr>
+          <w:lang w:val="en-CA"/>
+        </w:rPr>
+      </w:pPr>
+      <w:r>
+        <w:rPr>
+          <w:lang w:val="en-CA"/>
+        </w:rPr>
+        <w:t>name: Name of the city</w:t>
+      </w:r>
+      <w:r>
+        <w:rPr>
+          <w:lang w:val="en-CA"/>
+        </w:rPr>
+        <w:t xml:space="preserve"> which is number 1 to 1000 from the cities list given</w:t>
+      </w:r>
+    </w:p>
+    <w:p>
+      <w:pPr>
+        <w:pStyle w:val="ListParagraph"/>
+        <w:numPr>
+          <w:ilvl w:val="0"/>
+          <w:numId w:val="1"/>
+        </w:numPr>
+        <w:rPr>
+          <w:lang w:val="en-CA"/>
+        </w:rPr>
+      </w:pPr>
+      <w:proofErr w:type="spellStart"/>
+      <w:r>
+        <w:rPr>
+          <w:lang w:val="en-CA"/>
+        </w:rPr>
+        <w:t>xCoord</w:t>
+      </w:r>
+      <w:proofErr w:type="spellEnd"/>
+      <w:r>
+        <w:rPr>
+          <w:lang w:val="en-CA"/>
+        </w:rPr>
+        <w:t>: x coordinates for the city</w:t>
+      </w:r>
+    </w:p>
+    <w:p>
+      <w:pPr>
+        <w:pStyle w:val="ListParagraph"/>
+        <w:numPr>
+          <w:ilvl w:val="0"/>
+          <w:numId w:val="1"/>
+        </w:numPr>
+        <w:rPr>
+          <w:lang w:val="en-CA"/>
+        </w:rPr>
+      </w:pPr>
+      <w:proofErr w:type="spellStart"/>
+      <w:r>
+        <w:rPr>
+          <w:lang w:val="en-CA"/>
+        </w:rPr>
+        <w:t>yCoord</w:t>
+      </w:r>
+      <w:proofErr w:type="spellEnd"/>
+      <w:r>
+        <w:rPr>
+          <w:lang w:val="en-CA"/>
+        </w:rPr>
+        <w:t>: y coordinates for the city</w:t>
+      </w:r>
+    </w:p>
+    <w:p>
+      <w:pPr>
+        <w:ind w:firstLine="420"/>
+        <w:rPr>
+          <w:lang w:val="en-CA"/>
+        </w:rPr>
+      </w:pPr>
+      <w:r>
+        <w:rPr>
+          <w:lang w:val="en-CA"/>
+        </w:rPr>
+        <w:t xml:space="preserve">A “Individual” class that </w:t>
+      </w:r>
+      <w:r>
+        <w:rPr>
+          <w:lang w:val="en-CA"/>
+        </w:rPr>
+        <w:t xml:space="preserve">represent </w:t>
+      </w:r>
+      <w:proofErr w:type="gramStart"/>
+      <w:r>
+        <w:rPr>
+          <w:lang w:val="en-CA"/>
+        </w:rPr>
+        <w:t>each individual</w:t>
+      </w:r>
+      <w:proofErr w:type="gramEnd"/>
+      <w:r>
+        <w:rPr>
+          <w:lang w:val="en-CA"/>
+        </w:rPr>
+        <w:t xml:space="preserve"> in a population:</w:t>
+      </w:r>
+    </w:p>
+    <w:p>
+      <w:pPr>
+        <w:pStyle w:val="ListParagraph"/>
+        <w:numPr>
+          <w:ilvl w:val="0"/>
+          <w:numId w:val="1"/>
+        </w:numPr>
+        <w:rPr>
+          <w:lang w:val="en-CA"/>
+        </w:rPr>
+      </w:pPr>
+      <w:r>
+        <w:rPr>
+          <w:lang w:val="en-CA"/>
+        </w:rPr>
+        <w:t>individual: a permutation of the cities</w:t>
+      </w:r>
+    </w:p>
+    <w:p>
+      <w:pPr>
+        <w:pStyle w:val="ListParagraph"/>
+        <w:numPr>
+          <w:ilvl w:val="0"/>
+          <w:numId w:val="1"/>
+        </w:numPr>
+        <w:rPr>
+          <w:lang w:val="en-CA"/>
+        </w:rPr>
+      </w:pPr>
+      <w:r>
+        <w:rPr>
+          <w:lang w:val="en-CA"/>
+        </w:rPr>
+        <w:t xml:space="preserve">score: </w:t>
+      </w:r>
+      <w:r>
+        <w:rPr>
+          <w:lang w:val="en-CA"/>
+        </w:rPr>
+        <w:t>a score that is assigned for this individual</w:t>
+      </w:r>
+    </w:p>
+    <w:p>
+      <w:pPr>
+        <w:ind w:firstLine="420"/>
+        <w:rPr>
+          <w:lang w:val="en-CA"/>
+        </w:rPr>
+      </w:pPr>
+      <w:r>
+        <w:rPr>
+          <w:lang w:val="en-CA"/>
+        </w:rPr>
+        <w:t xml:space="preserve">Note: I used </w:t>
+      </w:r>
+      <w:r>
+        <w:rPr>
+          <w:lang w:val="en-CA"/>
+        </w:rPr>
+        <w:t xml:space="preserve">the </w:t>
+      </w:r>
+      <w:r>
+        <w:rPr>
+          <w:lang w:val="en-CA"/>
+        </w:rPr>
+        <w:t>inverse</w:t>
+      </w:r>
+      <w:r>
+        <w:rPr>
+          <w:lang w:val="en-CA"/>
+        </w:rPr>
+        <w:t xml:space="preserve"> </w:t>
+      </w:r>
+      <w:r>
+        <w:rPr>
+          <w:lang w:val="en-CA"/>
+        </w:rPr>
+        <w:t xml:space="preserve">of the distance so that it is easier to sort </w:t>
+      </w:r>
+      <w:r>
+        <w:rPr>
+          <w:lang w:val="en-CA"/>
+        </w:rPr>
+        <w:t xml:space="preserve">and visualize </w:t>
+      </w:r>
+      <w:proofErr w:type="gramStart"/>
+      <w:r>
+        <w:rPr>
+          <w:lang w:val="en-CA"/>
+        </w:rPr>
+        <w:t>each individual</w:t>
+      </w:r>
+      <w:proofErr w:type="gramEnd"/>
+    </w:p>
+    <w:p>
+      <w:pPr>
+        <w:ind w:firstLine="420"/>
+        <w:rPr>
+          <w:lang w:val="en-CA"/>
+        </w:rPr>
+      </w:pPr>
+      <w:r>
+        <w:rPr>
+          <w:lang w:val="en-CA"/>
+        </w:rPr>
+        <w:tab/>
+        <w:t xml:space="preserve"> The higher the score, the shorter the distance, the better the permutation.</w:t>
+      </w:r>
+    </w:p>
+    <w:p>
+      <w:pPr>
+        <w:ind w:firstLine="420"/>
+        <w:rPr>
+          <w:lang w:val="en-CA"/>
+        </w:rPr>
+      </w:pPr>
+    </w:p>
+    <w:p>
+      <w:pPr>
+        <w:rPr>
+          <w:lang w:val="en-CA"/>
+        </w:rPr>
+      </w:pPr>
+      <w:r>
+        <w:rPr>
+          <w:lang w:val="en-CA"/>
+        </w:rPr>
+        <w:t>M</w:t>
+      </w:r>
+      <w:r>
+        <w:rPr>
+          <w:lang w:val="en-CA"/>
+        </w:rPr>
+        <w:t xml:space="preserve">y GA has the following </w:t>
+      </w:r>
+      <w:r>
+        <w:rPr>
+          <w:lang w:val="en-CA"/>
+        </w:rPr>
+        <w:t xml:space="preserve">core </w:t>
+      </w:r>
+      <w:r>
+        <w:rPr>
+          <w:lang w:val="en-CA"/>
+        </w:rPr>
+        <w:t>functions:</w:t>
+      </w:r>
+    </w:p>
+    <w:p>
+      <w:pPr>
+        <w:pStyle w:val="ListParagraph"/>
+        <w:numPr>
+          <w:ilvl w:val="0"/>
+          <w:numId w:val="1"/>
+        </w:numPr>
+        <w:rPr>
+          <w:lang w:val="en-CA"/>
+        </w:rPr>
+      </w:pPr>
+      <w:proofErr w:type="spellStart"/>
+      <w:r>
+        <w:rPr>
+          <w:lang w:val="en-CA"/>
+        </w:rPr>
+        <w:t>rankPopulation</w:t>
+      </w:r>
+      <w:proofErr w:type="spellEnd"/>
+      <w:r>
+        <w:rPr>
+          <w:lang w:val="en-CA"/>
+        </w:rPr>
+        <w:t xml:space="preserve">: This </w:t>
+      </w:r>
+      <w:r>
+        <w:rPr>
+          <w:lang w:val="en-CA"/>
+        </w:rPr>
+        <w:t xml:space="preserve">function will rank </w:t>
+      </w:r>
+      <w:proofErr w:type="gramStart"/>
+      <w:r>
+        <w:rPr>
+          <w:lang w:val="en-CA"/>
+        </w:rPr>
+        <w:t xml:space="preserve">each </w:t>
+      </w:r>
+      <w:r>
+        <w:rPr>
+          <w:lang w:val="en-CA"/>
+        </w:rPr>
+        <w:t>individual</w:t>
+      </w:r>
+      <w:proofErr w:type="gramEnd"/>
+      <w:r>
+        <w:rPr>
+          <w:lang w:val="en-CA"/>
+        </w:rPr>
+        <w:t xml:space="preserve"> in the population in an ascending order of their score. The first </w:t>
+      </w:r>
+      <w:r>
+        <w:rPr>
+          <w:lang w:val="en-CA"/>
+        </w:rPr>
+        <w:t>individual is the best one</w:t>
+      </w:r>
+    </w:p>
+    <w:p>
+      <w:pPr>
+        <w:pStyle w:val="ListParagraph"/>
+        <w:numPr>
+          <w:ilvl w:val="0"/>
+          <w:numId w:val="1"/>
+        </w:numPr>
+        <w:rPr>
+          <w:lang w:val="en-CA"/>
+        </w:rPr>
+      </w:pPr>
+      <w:proofErr w:type="spellStart"/>
+      <w:r>
+        <w:rPr>
+          <w:lang w:val="en-CA"/>
+        </w:rPr>
+        <w:t>getMatingPool</w:t>
+      </w:r>
+      <w:proofErr w:type="spellEnd"/>
+      <w:r>
+        <w:rPr>
+          <w:lang w:val="en-CA"/>
+        </w:rPr>
+        <w:t xml:space="preserve">: </w:t>
+      </w:r>
+      <w:r>
+        <w:rPr>
+          <w:lang w:val="en-CA"/>
+        </w:rPr>
+        <w:t xml:space="preserve">This will return a list of the individuals </w:t>
+      </w:r>
+      <w:r>
+        <w:rPr>
+          <w:lang w:val="en-CA"/>
+        </w:rPr>
+        <w:t>that will be the parents for the next generation</w:t>
+      </w:r>
+    </w:p>
+    <w:p>
+      <w:pPr>
+        <w:pStyle w:val="ListParagraph"/>
+        <w:numPr>
+          <w:ilvl w:val="0"/>
+          <w:numId w:val="1"/>
+        </w:numPr>
+        <w:rPr>
+          <w:lang w:val="en-CA"/>
+        </w:rPr>
+      </w:pPr>
+      <w:proofErr w:type="spellStart"/>
+      <w:proofErr w:type="gramStart"/>
+      <w:r>
+        <w:rPr>
+          <w:lang w:val="en-CA"/>
+        </w:rPr>
+        <w:t>generateChildren</w:t>
+      </w:r>
+      <w:proofErr w:type="spellEnd"/>
+      <w:r>
+        <w:rPr>
+          <w:lang w:val="en-CA"/>
+        </w:rPr>
+        <w:t>(</w:t>
+      </w:r>
+      <w:proofErr w:type="gramEnd"/>
+      <w:r>
+        <w:rPr>
+          <w:lang w:val="en-CA"/>
+        </w:rPr>
+        <w:t xml:space="preserve">Crossover): This is a crossover function that will </w:t>
+      </w:r>
+      <w:r>
+        <w:rPr>
+          <w:lang w:val="en-CA"/>
+        </w:rPr>
+        <w:t>generate the children from their parents.</w:t>
+      </w:r>
+    </w:p>
+    <w:p>
+      <w:pPr>
+        <w:pStyle w:val="ListParagraph"/>
+        <w:numPr>
+          <w:ilvl w:val="0"/>
+          <w:numId w:val="1"/>
+        </w:numPr>
+        <w:rPr>
+          <w:lang w:val="en-CA"/>
+        </w:rPr>
+      </w:pPr>
+      <w:r>
+        <w:rPr>
+          <w:lang w:val="en-CA"/>
+        </w:rPr>
+        <w:t>Mutate: This function will change a</w:t>
+      </w:r>
+      <w:r>
+        <w:rPr>
+          <w:lang w:val="en-CA"/>
+        </w:rPr>
+        <w:t>n</w:t>
+      </w:r>
+      <w:r>
+        <w:rPr>
+          <w:lang w:val="en-CA"/>
+        </w:rPr>
+        <w:t xml:space="preserve"> individual</w:t>
+      </w:r>
+      <w:r>
+        <w:rPr>
+          <w:lang w:val="en-CA"/>
+        </w:rPr>
+        <w:t>’s permutation by swap the cit</w:t>
+      </w:r>
+      <w:r>
+        <w:rPr>
+          <w:lang w:val="en-CA"/>
+        </w:rPr>
+        <w:t>ies.</w:t>
       </w:r>
     </w:p>
     <w:p>
@@ -235,13 +883,1520 @@
           <w:lang w:val="en-CA"/>
         </w:rPr>
         <w:tab/>
-      </w:r>
-      <w:r>
-        <w:rPr>
-          <w:lang w:val="en-CA"/>
-        </w:rPr>
-        <w:t>Ideas and features tried</w:t>
-      </w:r>
+        <w:t xml:space="preserve">This section will discuss different crossover methods, mutate methods and selection methods used and compare their </w:t>
+      </w:r>
+      <w:r>
+        <w:rPr>
+          <w:lang w:val="en-CA"/>
+        </w:rPr>
+        <w:t>performance.</w:t>
+      </w:r>
+    </w:p>
+    <w:p>
+      <w:pPr>
+        <w:rPr>
+          <w:lang w:val="en-CA"/>
+        </w:rPr>
+      </w:pPr>
+    </w:p>
+    <w:p>
+      <w:pPr>
+        <w:pStyle w:val="ListParagraph"/>
+        <w:numPr>
+          <w:ilvl w:val="0"/>
+          <w:numId w:val="4"/>
+        </w:numPr>
+        <w:rPr>
+          <w:lang w:val="en-CA"/>
+        </w:rPr>
+      </w:pPr>
+      <w:r>
+        <w:rPr>
+          <w:lang w:val="en-CA"/>
+        </w:rPr>
+        <w:t>O</w:t>
+      </w:r>
+      <w:r>
+        <w:rPr>
+          <w:lang w:val="en-CA"/>
+        </w:rPr>
+        <w:t>rdered crossover</w:t>
+      </w:r>
+    </w:p>
+    <w:p>
+      <w:pPr>
+        <w:ind w:left="780" w:firstLine="420"/>
+        <w:rPr>
+          <w:lang w:val="en-CA"/>
+        </w:rPr>
+      </w:pPr>
+      <w:r>
+        <w:rPr>
+          <w:lang w:val="en-CA"/>
+        </w:rPr>
+        <w:t>In ordered crossover, we randomly select a subset of the first parent string and then fill the remainder of the route with the genes from the second parent in the order in which they appear, without duplicating any genes in the selected subset from the first parent.</w:t>
+      </w:r>
+    </w:p>
+    <w:p>
+      <w:pPr>
+        <w:ind w:left="780" w:firstLine="420"/>
+        <w:rPr>
+          <w:lang w:val="en-CA"/>
+        </w:rPr>
+      </w:pPr>
+    </w:p>
+    <w:p>
+      <w:pPr>
+        <w:jc w:val="center"/>
+        <w:rPr>
+          <w:lang w:val="en-CA"/>
+        </w:rPr>
+      </w:pPr>
+      <w:r>
+        <w:rPr>
+          <w:noProof/>
+        </w:rPr>
+        <w:lastRenderedPageBreak/>
+        <w:drawing>
+          <wp:inline distT="0" distB="0" distL="0" distR="0" wp14:anchorId="1AE651EE" wp14:editId="10E1CEB0">
+            <wp:extent cx="2605088" cy="1856117"/>
+            <wp:effectExtent l="0" t="0" r="5080" b="0"/>
+            <wp:docPr id="1" name="Picture 1"/>
+            <wp:cNvGraphicFramePr>
+              <a:graphicFrameLocks xmlns:a="http://schemas.openxmlformats.org/drawingml/2006/main" noChangeAspect="1"/>
+            </wp:cNvGraphicFramePr>
+            <a:graphic xmlns:a="http://schemas.openxmlformats.org/drawingml/2006/main">
+              <a:graphicData uri="http://schemas.openxmlformats.org/drawingml/2006/picture">
+                <pic:pic xmlns:pic="http://schemas.openxmlformats.org/drawingml/2006/picture">
+                  <pic:nvPicPr>
+                    <pic:cNvPr id="1" name=""/>
+                    <pic:cNvPicPr/>
+                  </pic:nvPicPr>
+                  <pic:blipFill>
+                    <a:blip r:embed="rId5"/>
+                    <a:stretch>
+                      <a:fillRect/>
+                    </a:stretch>
+                  </pic:blipFill>
+                  <pic:spPr>
+                    <a:xfrm>
+                      <a:off x="0" y="0"/>
+                      <a:ext cx="2640252" cy="1881171"/>
+                    </a:xfrm>
+                    <a:prstGeom prst="rect">
+                      <a:avLst/>
+                    </a:prstGeom>
+                  </pic:spPr>
+                </pic:pic>
+              </a:graphicData>
+            </a:graphic>
+          </wp:inline>
+        </w:drawing>
+      </w:r>
+    </w:p>
+    <w:p>
+      <w:pPr>
+        <w:rPr>
+          <w:lang w:val="en-CA"/>
+        </w:rPr>
+      </w:pPr>
+      <w:r>
+        <w:rPr>
+          <w:lang w:val="en-CA"/>
+        </w:rPr>
+        <w:tab/>
+      </w:r>
+      <w:r>
+        <w:rPr>
+          <w:lang w:val="en-CA"/>
+        </w:rPr>
+        <w:tab/>
+      </w:r>
+      <w:r>
+        <w:rPr>
+          <w:lang w:val="en-CA"/>
+        </w:rPr>
+        <w:t xml:space="preserve">The final GA algorithm will be produced with </w:t>
+      </w:r>
+      <w:r>
+        <w:rPr>
+          <w:lang w:val="en-CA"/>
+        </w:rPr>
+        <w:t>another mutation methods. See below for details.</w:t>
+      </w:r>
+    </w:p>
+    <w:p>
+      <w:pPr>
+        <w:pStyle w:val="ListParagraph"/>
+        <w:ind w:left="1260"/>
+        <w:rPr>
+          <w:lang w:val="en-CA"/>
+        </w:rPr>
+      </w:pPr>
+    </w:p>
+    <w:p>
+      <w:pPr>
+        <w:pStyle w:val="ListParagraph"/>
+        <w:numPr>
+          <w:ilvl w:val="0"/>
+          <w:numId w:val="4"/>
+        </w:numPr>
+        <w:rPr>
+          <w:lang w:val="en-CA"/>
+        </w:rPr>
+      </w:pPr>
+      <w:r>
+        <w:rPr>
+          <w:lang w:val="en-CA"/>
+        </w:rPr>
+        <w:t>M</w:t>
+      </w:r>
+      <w:r>
+        <w:rPr>
+          <w:lang w:val="en-CA"/>
+        </w:rPr>
+        <w:t>utat</w:t>
+      </w:r>
+      <w:r>
+        <w:rPr>
+          <w:lang w:val="en-CA"/>
+        </w:rPr>
+        <w:t>ion</w:t>
+      </w:r>
+      <w:r>
+        <w:rPr>
+          <w:lang w:val="en-CA"/>
+        </w:rPr>
+        <w:t xml:space="preserve"> with mutation rate</w:t>
+      </w:r>
+    </w:p>
+    <w:p>
+      <w:pPr>
+        <w:pStyle w:val="ListParagraph"/>
+        <w:ind w:left="840" w:firstLine="420"/>
+        <w:rPr>
+          <w:lang w:val="en-CA"/>
+        </w:rPr>
+      </w:pPr>
+      <w:r>
+        <w:rPr>
+          <w:lang w:val="en-CA"/>
+        </w:rPr>
+        <w:t xml:space="preserve">When running the </w:t>
+      </w:r>
+      <w:r>
+        <w:rPr>
+          <w:lang w:val="en-CA"/>
+        </w:rPr>
+        <w:t>algorithm</w:t>
+      </w:r>
+      <w:r>
+        <w:rPr>
+          <w:lang w:val="en-CA"/>
+        </w:rPr>
+        <w:t xml:space="preserve">, </w:t>
+      </w:r>
+      <w:r>
+        <w:rPr>
+          <w:lang w:val="en-CA"/>
+        </w:rPr>
+        <w:t>I</w:t>
+      </w:r>
+      <w:r>
+        <w:rPr>
+          <w:lang w:val="en-CA"/>
+        </w:rPr>
+        <w:t xml:space="preserve"> </w:t>
+      </w:r>
+      <w:r>
+        <w:rPr>
+          <w:lang w:val="en-CA"/>
+        </w:rPr>
+        <w:t>p</w:t>
+      </w:r>
+      <w:r>
+        <w:rPr>
+          <w:lang w:val="en-CA"/>
+        </w:rPr>
+        <w:t>ass</w:t>
+      </w:r>
+      <w:r>
+        <w:rPr>
+          <w:lang w:val="en-CA"/>
+        </w:rPr>
+        <w:t>ed</w:t>
+      </w:r>
+      <w:r>
+        <w:rPr>
+          <w:lang w:val="en-CA"/>
+        </w:rPr>
+        <w:t xml:space="preserve"> a mutat</w:t>
+      </w:r>
+      <w:r>
+        <w:rPr>
+          <w:lang w:val="en-CA"/>
+        </w:rPr>
+        <w:t>ion rat</w:t>
+      </w:r>
+      <w:r>
+        <w:rPr>
+          <w:lang w:val="en-CA"/>
+        </w:rPr>
+        <w:t>e t</w:t>
+      </w:r>
+      <w:r>
+        <w:rPr>
+          <w:lang w:val="en-CA"/>
+        </w:rPr>
+        <w:t xml:space="preserve">o the GA function. </w:t>
+      </w:r>
+      <w:proofErr w:type="gramStart"/>
+      <w:r>
+        <w:rPr>
+          <w:lang w:val="en-CA"/>
+        </w:rPr>
+        <w:t>Each</w:t>
+      </w:r>
+      <w:r>
+        <w:rPr>
+          <w:lang w:val="en-CA"/>
+        </w:rPr>
+        <w:t xml:space="preserve"> </w:t>
+      </w:r>
+      <w:r>
+        <w:rPr>
+          <w:lang w:val="en-CA"/>
+        </w:rPr>
+        <w:t>individual</w:t>
+      </w:r>
+      <w:proofErr w:type="gramEnd"/>
+      <w:r>
+        <w:rPr>
+          <w:lang w:val="en-CA"/>
+        </w:rPr>
+        <w:t xml:space="preserve"> will have a possib</w:t>
+      </w:r>
+      <w:r>
+        <w:rPr>
+          <w:lang w:val="en-CA"/>
+        </w:rPr>
+        <w:t xml:space="preserve">ility to </w:t>
+      </w:r>
+      <w:r>
+        <w:rPr>
+          <w:lang w:val="en-CA"/>
+        </w:rPr>
+        <w:t>“</w:t>
+      </w:r>
+      <w:r>
+        <w:rPr>
+          <w:lang w:val="en-CA"/>
+        </w:rPr>
+        <w:t>mutate</w:t>
+      </w:r>
+      <w:r>
+        <w:rPr>
+          <w:lang w:val="en-CA"/>
+        </w:rPr>
+        <w:t>”</w:t>
+      </w:r>
+      <w:r>
+        <w:rPr>
+          <w:lang w:val="en-CA"/>
+        </w:rPr>
+        <w:t xml:space="preserve"> based on the mutation rate</w:t>
+      </w:r>
+      <w:r>
+        <w:rPr>
+          <w:lang w:val="en-CA"/>
+        </w:rPr>
+        <w:t>. The higher the mutation rate, the higher chance it will mutate</w:t>
+      </w:r>
+      <w:r>
+        <w:rPr>
+          <w:lang w:val="en-CA"/>
+        </w:rPr>
+        <w:t xml:space="preserve"> (swap the cities)</w:t>
+      </w:r>
+      <w:r>
+        <w:rPr>
+          <w:lang w:val="en-CA"/>
+        </w:rPr>
+        <w:t>. It turns out that</w:t>
+      </w:r>
+      <w:r>
+        <w:rPr>
+          <w:lang w:val="en-CA"/>
+        </w:rPr>
+        <w:t xml:space="preserve"> this function is </w:t>
+      </w:r>
+      <w:r>
+        <w:rPr>
+          <w:lang w:val="en-CA"/>
+        </w:rPr>
+        <w:t>not</w:t>
+      </w:r>
+      <w:r>
+        <w:rPr>
+          <w:lang w:val="en-CA"/>
+        </w:rPr>
+        <w:t xml:space="preserve"> as efficient.</w:t>
+      </w:r>
+    </w:p>
+    <w:p>
+      <w:pPr>
+        <w:pStyle w:val="ListParagraph"/>
+        <w:ind w:left="1260"/>
+        <w:rPr>
+          <w:lang w:val="en-CA"/>
+        </w:rPr>
+      </w:pPr>
+    </w:p>
+    <w:p>
+      <w:pPr>
+        <w:ind w:left="420" w:firstLine="420"/>
+        <w:rPr>
+          <w:lang w:val="en-CA"/>
+        </w:rPr>
+      </w:pPr>
+      <w:r>
+        <w:rPr>
+          <w:lang w:val="en-CA"/>
+        </w:rPr>
+        <w:t xml:space="preserve">Here </w:t>
+      </w:r>
+      <w:r>
+        <w:rPr>
+          <w:lang w:val="en-CA"/>
+        </w:rPr>
+        <w:t>are</w:t>
+      </w:r>
+      <w:r>
+        <w:rPr>
+          <w:lang w:val="en-CA"/>
+        </w:rPr>
+        <w:t xml:space="preserve"> </w:t>
+      </w:r>
+      <w:r>
+        <w:rPr>
+          <w:lang w:val="en-CA"/>
+        </w:rPr>
+        <w:t>the results</w:t>
+      </w:r>
+      <w:r>
+        <w:rPr>
+          <w:lang w:val="en-CA"/>
+        </w:rPr>
+        <w:t xml:space="preserve"> with 500 iterations</w:t>
+      </w:r>
+      <w:r>
+        <w:rPr>
+          <w:lang w:val="en-CA"/>
+        </w:rPr>
+        <w:t xml:space="preserve">, the first population is pure </w:t>
+      </w:r>
+      <w:r>
+        <w:rPr>
+          <w:lang w:val="en-CA"/>
+        </w:rPr>
+        <w:t>randomized</w:t>
+      </w:r>
+      <w:r>
+        <w:rPr>
+          <w:lang w:val="en-CA"/>
+        </w:rPr>
+        <w:t>:</w:t>
+      </w:r>
+    </w:p>
+    <w:p>
+      <w:pPr>
+        <w:ind w:left="420" w:firstLine="420"/>
+        <w:rPr>
+          <w:lang w:val="en-CA"/>
+        </w:rPr>
+      </w:pPr>
+      <w:r>
+        <w:rPr>
+          <w:lang w:val="en-CA"/>
+        </w:rPr>
+        <w:t xml:space="preserve">Note: Y-axis means the </w:t>
+      </w:r>
+      <w:r>
+        <w:rPr>
+          <w:lang w:val="en-CA"/>
+        </w:rPr>
+        <w:t>distance of the permutation. (Lower is better)</w:t>
+      </w:r>
+    </w:p>
+    <w:p>
+      <w:pPr>
+        <w:pStyle w:val="ListParagraph"/>
+        <w:ind w:left="1260"/>
+        <w:rPr>
+          <w:lang w:val="en-CA"/>
+        </w:rPr>
+      </w:pPr>
+    </w:p>
+    <w:p>
+      <w:pPr>
+        <w:jc w:val="center"/>
+        <w:rPr>
+          <w:b/>
+          <w:bCs/>
+          <w:lang w:val="en-CA"/>
+        </w:rPr>
+      </w:pPr>
+      <w:r>
+        <w:rPr>
+          <w:lang w:val="en-CA"/>
+        </w:rPr>
+        <w:t xml:space="preserve">    </w:t>
+      </w:r>
+      <w:r>
+        <w:rPr>
+          <w:b/>
+          <w:bCs/>
+          <w:lang w:val="en-CA"/>
+        </w:rPr>
+        <w:t>Mutation rate = 0.0</w:t>
+      </w:r>
+      <w:r>
+        <w:rPr>
+          <w:b/>
+          <w:bCs/>
+          <w:lang w:val="en-CA"/>
+        </w:rPr>
+        <w:t>5</w:t>
+      </w:r>
+      <w:r>
+        <w:rPr>
+          <w:b/>
+          <w:bCs/>
+          <w:lang w:val="en-CA"/>
+        </w:rPr>
+        <w:t xml:space="preserve">                    Mutation rate = 0.0</w:t>
+      </w:r>
+      <w:r>
+        <w:rPr>
+          <w:b/>
+          <w:bCs/>
+          <w:lang w:val="en-CA"/>
+        </w:rPr>
+        <w:t>1</w:t>
+      </w:r>
+    </w:p>
+    <w:p>
+      <w:pPr>
+        <w:jc w:val="center"/>
+        <w:rPr>
+          <w:lang w:val="en-CA"/>
+        </w:rPr>
+      </w:pPr>
+      <w:r>
+        <w:rPr>
+          <w:noProof/>
+          <w:lang w:val="en-CA"/>
+        </w:rPr>
+        <w:drawing>
+          <wp:inline distT="0" distB="0" distL="0" distR="0" wp14:anchorId="5270E4BB" wp14:editId="2B00E4F7">
+            <wp:extent cx="2439279" cy="1828800"/>
+            <wp:effectExtent l="0" t="0" r="0" b="0"/>
+            <wp:docPr id="3" name="Picture 3"/>
+            <wp:cNvGraphicFramePr>
+              <a:graphicFrameLocks xmlns:a="http://schemas.openxmlformats.org/drawingml/2006/main" noChangeAspect="1"/>
+            </wp:cNvGraphicFramePr>
+            <a:graphic xmlns:a="http://schemas.openxmlformats.org/drawingml/2006/main">
+              <a:graphicData uri="http://schemas.openxmlformats.org/drawingml/2006/picture">
+                <pic:pic xmlns:pic="http://schemas.openxmlformats.org/drawingml/2006/picture">
+                  <pic:nvPicPr>
+                    <pic:cNvPr id="0" name="Picture 2"/>
+                    <pic:cNvPicPr>
+                      <a:picLocks noChangeAspect="1" noChangeArrowheads="1"/>
+                    </pic:cNvPicPr>
+                  </pic:nvPicPr>
+                  <pic:blipFill>
+                    <a:blip r:embed="rId6" cstate="print">
+                      <a:extLst>
+                        <a:ext uri="{28A0092B-C50C-407E-A947-70E740481C1C}">
+                          <a14:useLocalDpi xmlns:a14="http://schemas.microsoft.com/office/drawing/2010/main" val="0"/>
+                        </a:ext>
+                      </a:extLst>
+                    </a:blip>
+                    <a:srcRect/>
+                    <a:stretch>
+                      <a:fillRect/>
+                    </a:stretch>
+                  </pic:blipFill>
+                  <pic:spPr bwMode="auto">
+                    <a:xfrm>
+                      <a:off x="0" y="0"/>
+                      <a:ext cx="2560881" cy="1919969"/>
+                    </a:xfrm>
+                    <a:prstGeom prst="rect">
+                      <a:avLst/>
+                    </a:prstGeom>
+                    <a:noFill/>
+                    <a:ln>
+                      <a:noFill/>
+                    </a:ln>
+                  </pic:spPr>
+                </pic:pic>
+              </a:graphicData>
+            </a:graphic>
+          </wp:inline>
+        </w:drawing>
+      </w:r>
+      <w:r>
+        <w:rPr>
+          <w:noProof/>
+          <w:lang w:val="en-CA"/>
+        </w:rPr>
+        <w:drawing>
+          <wp:inline distT="0" distB="0" distL="0" distR="0" wp14:anchorId="67372CC2" wp14:editId="4ABD01A4">
+            <wp:extent cx="2390775" cy="1792433"/>
+            <wp:effectExtent l="0" t="0" r="0" b="0"/>
+            <wp:docPr id="2" name="Picture 2"/>
+            <wp:cNvGraphicFramePr>
+              <a:graphicFrameLocks xmlns:a="http://schemas.openxmlformats.org/drawingml/2006/main" noChangeAspect="1"/>
+            </wp:cNvGraphicFramePr>
+            <a:graphic xmlns:a="http://schemas.openxmlformats.org/drawingml/2006/main">
+              <a:graphicData uri="http://schemas.openxmlformats.org/drawingml/2006/picture">
+                <pic:pic xmlns:pic="http://schemas.openxmlformats.org/drawingml/2006/picture">
+                  <pic:nvPicPr>
+                    <pic:cNvPr id="0" name="Picture 1"/>
+                    <pic:cNvPicPr>
+                      <a:picLocks noChangeAspect="1" noChangeArrowheads="1"/>
+                    </pic:cNvPicPr>
+                  </pic:nvPicPr>
+                  <pic:blipFill>
+                    <a:blip r:embed="rId7" cstate="print">
+                      <a:extLst>
+                        <a:ext uri="{28A0092B-C50C-407E-A947-70E740481C1C}">
+                          <a14:useLocalDpi xmlns:a14="http://schemas.microsoft.com/office/drawing/2010/main" val="0"/>
+                        </a:ext>
+                      </a:extLst>
+                    </a:blip>
+                    <a:srcRect/>
+                    <a:stretch>
+                      <a:fillRect/>
+                    </a:stretch>
+                  </pic:blipFill>
+                  <pic:spPr bwMode="auto">
+                    <a:xfrm>
+                      <a:off x="0" y="0"/>
+                      <a:ext cx="2431052" cy="1822630"/>
+                    </a:xfrm>
+                    <a:prstGeom prst="rect">
+                      <a:avLst/>
+                    </a:prstGeom>
+                    <a:noFill/>
+                    <a:ln>
+                      <a:noFill/>
+                    </a:ln>
+                  </pic:spPr>
+                </pic:pic>
+              </a:graphicData>
+            </a:graphic>
+          </wp:inline>
+        </w:drawing>
+      </w:r>
+    </w:p>
+    <w:p>
+      <w:pPr>
+        <w:rPr>
+          <w:lang w:val="en-CA"/>
+        </w:rPr>
+      </w:pPr>
+    </w:p>
+    <w:p>
+      <w:pPr>
+        <w:ind w:left="420"/>
+        <w:rPr>
+          <w:lang w:val="en-CA"/>
+        </w:rPr>
+      </w:pPr>
+      <w:r>
+        <w:rPr>
+          <w:lang w:val="en-CA"/>
+        </w:rPr>
+        <w:t>Here is an</w:t>
+      </w:r>
+      <w:r>
+        <w:rPr>
+          <w:lang w:val="en-CA"/>
+        </w:rPr>
+        <w:t xml:space="preserve">other </w:t>
+      </w:r>
+      <w:r>
+        <w:rPr>
+          <w:lang w:val="en-CA"/>
+        </w:rPr>
+        <w:t>run wit</w:t>
+      </w:r>
+      <w:r>
+        <w:rPr>
+          <w:lang w:val="en-CA"/>
+        </w:rPr>
+        <w:t>h 1000 iterations:</w:t>
+      </w:r>
+    </w:p>
+    <w:p>
+      <w:pPr>
+        <w:rPr>
+          <w:lang w:val="en-CA"/>
+        </w:rPr>
+      </w:pPr>
+    </w:p>
+    <w:p>
+      <w:pPr>
+        <w:jc w:val="center"/>
+        <w:rPr>
+          <w:b/>
+          <w:bCs/>
+          <w:lang w:val="en-CA"/>
+        </w:rPr>
+      </w:pPr>
+      <w:r>
+        <w:rPr>
+          <w:b/>
+          <w:bCs/>
+          <w:lang w:val="en-CA"/>
+        </w:rPr>
+        <w:t>Mutation rate = 0.0</w:t>
+      </w:r>
+      <w:r>
+        <w:rPr>
+          <w:b/>
+          <w:bCs/>
+          <w:lang w:val="en-CA"/>
+        </w:rPr>
+        <w:t>5</w:t>
+      </w:r>
+    </w:p>
+    <w:p>
+      <w:pPr>
+        <w:jc w:val="center"/>
+        <w:rPr>
+          <w:lang w:val="en-CA"/>
+        </w:rPr>
+      </w:pPr>
+      <w:r>
+        <w:rPr>
+          <w:noProof/>
+          <w:lang w:val="en-CA"/>
+        </w:rPr>
+        <w:lastRenderedPageBreak/>
+        <w:drawing>
+          <wp:inline distT="0" distB="0" distL="0" distR="0" wp14:anchorId="0C04976F" wp14:editId="23C9EEAB">
+            <wp:extent cx="2709863" cy="2031663"/>
+            <wp:effectExtent l="0" t="0" r="0" b="6985"/>
+            <wp:docPr id="6" name="Picture 6"/>
+            <wp:cNvGraphicFramePr>
+              <a:graphicFrameLocks xmlns:a="http://schemas.openxmlformats.org/drawingml/2006/main" noChangeAspect="1"/>
+            </wp:cNvGraphicFramePr>
+            <a:graphic xmlns:a="http://schemas.openxmlformats.org/drawingml/2006/main">
+              <a:graphicData uri="http://schemas.openxmlformats.org/drawingml/2006/picture">
+                <pic:pic xmlns:pic="http://schemas.openxmlformats.org/drawingml/2006/picture">
+                  <pic:nvPicPr>
+                    <pic:cNvPr id="0" name="Picture 5"/>
+                    <pic:cNvPicPr>
+                      <a:picLocks noChangeAspect="1" noChangeArrowheads="1"/>
+                    </pic:cNvPicPr>
+                  </pic:nvPicPr>
+                  <pic:blipFill>
+                    <a:blip r:embed="rId8">
+                      <a:extLst>
+                        <a:ext uri="{28A0092B-C50C-407E-A947-70E740481C1C}">
+                          <a14:useLocalDpi xmlns:a14="http://schemas.microsoft.com/office/drawing/2010/main" val="0"/>
+                        </a:ext>
+                      </a:extLst>
+                    </a:blip>
+                    <a:srcRect/>
+                    <a:stretch>
+                      <a:fillRect/>
+                    </a:stretch>
+                  </pic:blipFill>
+                  <pic:spPr bwMode="auto">
+                    <a:xfrm>
+                      <a:off x="0" y="0"/>
+                      <a:ext cx="2741066" cy="2055056"/>
+                    </a:xfrm>
+                    <a:prstGeom prst="rect">
+                      <a:avLst/>
+                    </a:prstGeom>
+                    <a:noFill/>
+                    <a:ln>
+                      <a:noFill/>
+                    </a:ln>
+                  </pic:spPr>
+                </pic:pic>
+              </a:graphicData>
+            </a:graphic>
+          </wp:inline>
+        </w:drawing>
+      </w:r>
+    </w:p>
+    <w:p>
+      <w:pPr>
+        <w:ind w:firstLine="420"/>
+        <w:rPr>
+          <w:lang w:val="en-CA"/>
+        </w:rPr>
+      </w:pPr>
+      <w:r>
+        <w:rPr>
+          <w:lang w:val="en-CA"/>
+        </w:rPr>
+        <w:t xml:space="preserve">We can see here that </w:t>
+      </w:r>
+      <w:r>
+        <w:rPr>
+          <w:lang w:val="en-CA"/>
+        </w:rPr>
+        <w:t xml:space="preserve">the </w:t>
+      </w:r>
+      <w:r>
+        <w:rPr>
+          <w:lang w:val="en-CA"/>
+        </w:rPr>
+        <w:t>distance</w:t>
+      </w:r>
+      <w:r>
+        <w:rPr>
+          <w:lang w:val="en-CA"/>
+        </w:rPr>
+        <w:t xml:space="preserve"> </w:t>
+      </w:r>
+      <w:r>
+        <w:rPr>
+          <w:lang w:val="en-CA"/>
+        </w:rPr>
+        <w:t xml:space="preserve">goes down at the beginning and then it </w:t>
+      </w:r>
+      <w:r>
+        <w:rPr>
+          <w:lang w:val="en-CA"/>
+        </w:rPr>
+        <w:t xml:space="preserve">is </w:t>
+      </w:r>
+      <w:r>
+        <w:rPr>
+          <w:lang w:val="en-CA"/>
+        </w:rPr>
+        <w:t>bumping up and down constantly</w:t>
+      </w:r>
+      <w:r>
+        <w:rPr>
+          <w:lang w:val="en-CA"/>
+        </w:rPr>
+        <w:t>.</w:t>
+      </w:r>
+    </w:p>
+    <w:p>
+      <w:pPr>
+        <w:rPr>
+          <w:lang w:val="en-CA"/>
+        </w:rPr>
+      </w:pPr>
+    </w:p>
+    <w:p>
+      <w:pPr>
+        <w:pStyle w:val="ListParagraph"/>
+        <w:numPr>
+          <w:ilvl w:val="0"/>
+          <w:numId w:val="4"/>
+        </w:numPr>
+        <w:rPr>
+          <w:lang w:val="en-CA"/>
+        </w:rPr>
+      </w:pPr>
+      <w:r>
+        <w:rPr>
+          <w:lang w:val="en-CA"/>
+        </w:rPr>
+        <w:t>Elite</w:t>
+      </w:r>
+    </w:p>
+    <w:p>
+      <w:pPr>
+        <w:ind w:left="780"/>
+        <w:rPr>
+          <w:lang w:val="en-CA"/>
+        </w:rPr>
+      </w:pPr>
+      <w:r>
+        <w:rPr>
+          <w:lang w:val="en-CA"/>
+        </w:rPr>
+        <w:t xml:space="preserve">After doing some research, I added </w:t>
+      </w:r>
+      <w:r>
+        <w:rPr>
+          <w:lang w:val="en-CA"/>
+        </w:rPr>
+        <w:t>“E</w:t>
+      </w:r>
+      <w:r>
+        <w:rPr>
+          <w:lang w:val="en-CA"/>
+        </w:rPr>
+        <w:t>lite</w:t>
+      </w:r>
+      <w:r>
+        <w:rPr>
+          <w:lang w:val="en-CA"/>
+        </w:rPr>
+        <w:t>”</w:t>
+      </w:r>
+      <w:r>
+        <w:rPr>
+          <w:lang w:val="en-CA"/>
+        </w:rPr>
+        <w:t xml:space="preserve"> to my GA algorithm</w:t>
+      </w:r>
+      <w:r>
+        <w:rPr>
+          <w:lang w:val="en-CA"/>
+        </w:rPr>
+        <w:t>. In nature, elites are species who have better genes</w:t>
+      </w:r>
+      <w:r>
+        <w:rPr>
+          <w:lang w:val="en-CA"/>
+        </w:rPr>
+        <w:t xml:space="preserve">. Those who has better genes will eventually survive. I took this idea and added to my algorithm. </w:t>
+      </w:r>
+      <w:r>
+        <w:rPr>
+          <w:lang w:val="en-CA"/>
+        </w:rPr>
+        <w:t xml:space="preserve">Good permutations will be kept </w:t>
+      </w:r>
+      <w:r>
+        <w:rPr>
+          <w:lang w:val="en-CA"/>
+        </w:rPr>
+        <w:t xml:space="preserve">to next generation which made sure the distance </w:t>
+      </w:r>
+      <w:proofErr w:type="gramStart"/>
+      <w:r>
+        <w:rPr>
+          <w:lang w:val="en-CA"/>
+        </w:rPr>
+        <w:t>won’t</w:t>
+      </w:r>
+      <w:proofErr w:type="gramEnd"/>
+      <w:r>
+        <w:rPr>
+          <w:lang w:val="en-CA"/>
+        </w:rPr>
+        <w:t xml:space="preserve"> go up and down like the last method.</w:t>
+      </w:r>
+    </w:p>
+    <w:p>
+      <w:pPr>
+        <w:ind w:left="780"/>
+        <w:rPr>
+          <w:lang w:val="en-CA"/>
+        </w:rPr>
+      </w:pPr>
+    </w:p>
+    <w:p>
+      <w:pPr>
+        <w:ind w:left="360" w:firstLine="420"/>
+        <w:rPr>
+          <w:lang w:val="en-CA"/>
+        </w:rPr>
+      </w:pPr>
+      <w:r>
+        <w:rPr>
+          <w:lang w:val="en-CA"/>
+        </w:rPr>
+        <w:t>Here is a</w:t>
+      </w:r>
+      <w:r>
+        <w:rPr>
+          <w:lang w:val="en-CA"/>
+        </w:rPr>
+        <w:t xml:space="preserve"> run with GA algorithm which included Elite:</w:t>
+      </w:r>
+    </w:p>
+    <w:p>
+      <w:pPr>
+        <w:ind w:firstLine="420"/>
+        <w:jc w:val="center"/>
+        <w:rPr>
+          <w:lang w:val="en-CA"/>
+        </w:rPr>
+      </w:pPr>
+      <w:r>
+        <w:rPr>
+          <w:noProof/>
+          <w:lang w:val="en-CA"/>
+        </w:rPr>
+        <w:drawing>
+          <wp:inline distT="0" distB="0" distL="0" distR="0" wp14:anchorId="2B34506A" wp14:editId="46827EF3">
+            <wp:extent cx="2376488" cy="1781722"/>
+            <wp:effectExtent l="0" t="0" r="5080" b="9525"/>
+            <wp:docPr id="7" name="Picture 7"/>
+            <wp:cNvGraphicFramePr>
+              <a:graphicFrameLocks xmlns:a="http://schemas.openxmlformats.org/drawingml/2006/main" noChangeAspect="1"/>
+            </wp:cNvGraphicFramePr>
+            <a:graphic xmlns:a="http://schemas.openxmlformats.org/drawingml/2006/main">
+              <a:graphicData uri="http://schemas.openxmlformats.org/drawingml/2006/picture">
+                <pic:pic xmlns:pic="http://schemas.openxmlformats.org/drawingml/2006/picture">
+                  <pic:nvPicPr>
+                    <pic:cNvPr id="0" name="Picture 6"/>
+                    <pic:cNvPicPr>
+                      <a:picLocks noChangeAspect="1" noChangeArrowheads="1"/>
+                    </pic:cNvPicPr>
+                  </pic:nvPicPr>
+                  <pic:blipFill>
+                    <a:blip r:embed="rId9" cstate="print">
+                      <a:extLst>
+                        <a:ext uri="{28A0092B-C50C-407E-A947-70E740481C1C}">
+                          <a14:useLocalDpi xmlns:a14="http://schemas.microsoft.com/office/drawing/2010/main" val="0"/>
+                        </a:ext>
+                      </a:extLst>
+                    </a:blip>
+                    <a:srcRect/>
+                    <a:stretch>
+                      <a:fillRect/>
+                    </a:stretch>
+                  </pic:blipFill>
+                  <pic:spPr bwMode="auto">
+                    <a:xfrm>
+                      <a:off x="0" y="0"/>
+                      <a:ext cx="2433557" cy="1824508"/>
+                    </a:xfrm>
+                    <a:prstGeom prst="rect">
+                      <a:avLst/>
+                    </a:prstGeom>
+                    <a:noFill/>
+                    <a:ln>
+                      <a:noFill/>
+                    </a:ln>
+                  </pic:spPr>
+                </pic:pic>
+              </a:graphicData>
+            </a:graphic>
+          </wp:inline>
+        </w:drawing>
+      </w:r>
+    </w:p>
+    <w:p>
+      <w:pPr>
+        <w:ind w:firstLine="420"/>
+        <w:rPr>
+          <w:lang w:val="en-CA"/>
+        </w:rPr>
+      </w:pPr>
+      <w:r>
+        <w:rPr>
+          <w:lang w:val="en-CA"/>
+        </w:rPr>
+        <w:tab/>
+      </w:r>
+      <w:proofErr w:type="gramStart"/>
+      <w:r>
+        <w:rPr>
+          <w:lang w:val="en-CA"/>
+        </w:rPr>
+        <w:t>It is</w:t>
+      </w:r>
+      <w:r>
+        <w:rPr>
+          <w:lang w:val="en-CA"/>
+        </w:rPr>
+        <w:t xml:space="preserve"> clear that this</w:t>
+      </w:r>
+      <w:proofErr w:type="gramEnd"/>
+      <w:r>
+        <w:rPr>
+          <w:lang w:val="en-CA"/>
+        </w:rPr>
+        <w:t xml:space="preserve"> gives a much better result</w:t>
+      </w:r>
+      <w:r>
+        <w:rPr>
+          <w:lang w:val="en-CA"/>
+        </w:rPr>
+        <w:t>. The distance is constantly falling.</w:t>
+      </w:r>
+    </w:p>
+    <w:p>
+      <w:pPr>
+        <w:rPr>
+          <w:lang w:val="en-CA"/>
+        </w:rPr>
+      </w:pPr>
+    </w:p>
+    <w:p>
+      <w:pPr>
+        <w:pStyle w:val="ListParagraph"/>
+        <w:numPr>
+          <w:ilvl w:val="0"/>
+          <w:numId w:val="4"/>
+        </w:numPr>
+        <w:rPr>
+          <w:lang w:val="en-CA"/>
+        </w:rPr>
+      </w:pPr>
+      <w:r>
+        <w:rPr>
+          <w:lang w:val="en-CA"/>
+        </w:rPr>
+        <w:t xml:space="preserve">Performance analysis with population size and </w:t>
+      </w:r>
+      <w:r>
+        <w:rPr>
+          <w:lang w:val="en-CA"/>
+        </w:rPr>
+        <w:t>time</w:t>
+      </w:r>
+    </w:p>
+    <w:p>
+      <w:pPr>
+        <w:pStyle w:val="ListParagraph"/>
+        <w:ind w:left="840" w:firstLine="420"/>
+        <w:rPr>
+          <w:lang w:val="en-CA"/>
+        </w:rPr>
+      </w:pPr>
+      <w:r>
+        <w:rPr>
+          <w:lang w:val="en-CA"/>
+        </w:rPr>
+        <w:t xml:space="preserve">Next thing I did is to analyze the performance with different </w:t>
+      </w:r>
+      <w:r>
+        <w:rPr>
+          <w:lang w:val="en-CA"/>
+        </w:rPr>
+        <w:t xml:space="preserve">population size. In order to make the algorithm more efficient, I need to find out the relatively good population size with </w:t>
+      </w:r>
+      <w:r>
+        <w:rPr>
+          <w:lang w:val="en-CA"/>
+        </w:rPr>
+        <w:t>efficient time usage. The following two graphs shows the difference bet</w:t>
+      </w:r>
+      <w:r>
+        <w:rPr>
+          <w:lang w:val="en-CA"/>
+        </w:rPr>
+        <w:t>ween population size of 100 vs 500 with same iterations.</w:t>
+      </w:r>
+    </w:p>
+    <w:p>
+      <w:pPr>
+        <w:ind w:firstLine="420"/>
+        <w:rPr>
+          <w:lang w:val="en-CA"/>
+        </w:rPr>
+      </w:pPr>
+    </w:p>
+    <w:p>
+      <w:pPr>
+        <w:ind w:left="1260" w:firstLine="420"/>
+        <w:rPr>
+          <w:b/>
+          <w:bCs/>
+          <w:lang w:val="en-CA"/>
+        </w:rPr>
+      </w:pPr>
+      <w:r>
+        <w:rPr>
+          <w:b/>
+          <w:bCs/>
+          <w:lang w:val="en-CA"/>
+        </w:rPr>
+        <w:t xml:space="preserve">Population Size = </w:t>
+      </w:r>
+      <w:r>
+        <w:rPr>
+          <w:b/>
+          <w:bCs/>
+          <w:lang w:val="en-CA"/>
+        </w:rPr>
+        <w:t>1</w:t>
+      </w:r>
+      <w:r>
+        <w:rPr>
+          <w:b/>
+          <w:bCs/>
+          <w:lang w:val="en-CA"/>
+        </w:rPr>
+        <w:t>00</w:t>
+      </w:r>
+      <w:r>
+        <w:rPr>
+          <w:b/>
+          <w:bCs/>
+          <w:lang w:val="en-CA"/>
+        </w:rPr>
+        <w:t xml:space="preserve">                  </w:t>
+      </w:r>
+      <w:r>
+        <w:rPr>
+          <w:b/>
+          <w:bCs/>
+          <w:lang w:val="en-CA"/>
+        </w:rPr>
+        <w:t>P</w:t>
+      </w:r>
+      <w:r>
+        <w:rPr>
+          <w:b/>
+          <w:bCs/>
+          <w:lang w:val="en-CA"/>
+        </w:rPr>
+        <w:t xml:space="preserve">opulation Size = </w:t>
+      </w:r>
+      <w:r>
+        <w:rPr>
+          <w:b/>
+          <w:bCs/>
+          <w:lang w:val="en-CA"/>
+        </w:rPr>
+        <w:t>5</w:t>
+      </w:r>
+      <w:r>
+        <w:rPr>
+          <w:b/>
+          <w:bCs/>
+          <w:lang w:val="en-CA"/>
+        </w:rPr>
+        <w:t>00</w:t>
+      </w:r>
+    </w:p>
+    <w:p>
+      <w:pPr>
+        <w:ind w:left="840" w:firstLine="420"/>
+        <w:rPr>
+          <w:b/>
+          <w:bCs/>
+          <w:lang w:val="en-CA"/>
+        </w:rPr>
+      </w:pPr>
+      <w:r>
+        <w:rPr>
+          <w:b/>
+          <w:bCs/>
+          <w:lang w:val="en-CA"/>
+        </w:rPr>
+        <w:t xml:space="preserve">Time Elapsed = </w:t>
+      </w:r>
+      <w:r>
+        <w:rPr>
+          <w:b/>
+          <w:bCs/>
+          <w:lang w:val="en-CA"/>
+        </w:rPr>
+        <w:t>14.9</w:t>
+      </w:r>
+      <w:r>
+        <w:rPr>
+          <w:b/>
+          <w:bCs/>
+          <w:lang w:val="en-CA"/>
+        </w:rPr>
+        <w:t>8 seconds</w:t>
+      </w:r>
+      <w:r>
+        <w:rPr>
+          <w:b/>
+          <w:bCs/>
+          <w:lang w:val="en-CA"/>
+        </w:rPr>
+        <w:tab/>
+      </w:r>
+      <w:r>
+        <w:rPr>
+          <w:b/>
+          <w:bCs/>
+          <w:lang w:val="en-CA"/>
+        </w:rPr>
+        <w:tab/>
+      </w:r>
+      <w:r>
+        <w:rPr>
+          <w:b/>
+          <w:bCs/>
+          <w:lang w:val="en-CA"/>
+        </w:rPr>
+        <w:tab/>
+      </w:r>
+      <w:r>
+        <w:rPr>
+          <w:b/>
+          <w:bCs/>
+          <w:lang w:val="en-CA"/>
+        </w:rPr>
+        <w:t xml:space="preserve">Time Elapsed = </w:t>
+      </w:r>
+      <w:r>
+        <w:rPr>
+          <w:b/>
+          <w:bCs/>
+          <w:lang w:val="en-CA"/>
+        </w:rPr>
+        <w:t>84.04</w:t>
+      </w:r>
+      <w:r>
+        <w:rPr>
+          <w:b/>
+          <w:bCs/>
+          <w:lang w:val="en-CA"/>
+        </w:rPr>
+        <w:t xml:space="preserve"> seconds</w:t>
+      </w:r>
+    </w:p>
+    <w:p>
+      <w:pPr>
+        <w:jc w:val="center"/>
+        <w:rPr>
+          <w:lang w:val="en-CA"/>
+        </w:rPr>
+      </w:pPr>
+      <w:r>
+        <w:rPr>
+          <w:noProof/>
+          <w:lang w:val="en-CA"/>
+        </w:rPr>
+        <w:lastRenderedPageBreak/>
+        <w:drawing>
+          <wp:inline distT="0" distB="0" distL="0" distR="0" wp14:anchorId="13640098" wp14:editId="7C9EA480">
+            <wp:extent cx="2369405" cy="1776412"/>
+            <wp:effectExtent l="0" t="0" r="0" b="0"/>
+            <wp:docPr id="9" name="Picture 9"/>
+            <wp:cNvGraphicFramePr>
+              <a:graphicFrameLocks xmlns:a="http://schemas.openxmlformats.org/drawingml/2006/main" noChangeAspect="1"/>
+            </wp:cNvGraphicFramePr>
+            <a:graphic xmlns:a="http://schemas.openxmlformats.org/drawingml/2006/main">
+              <a:graphicData uri="http://schemas.openxmlformats.org/drawingml/2006/picture">
+                <pic:pic xmlns:pic="http://schemas.openxmlformats.org/drawingml/2006/picture">
+                  <pic:nvPicPr>
+                    <pic:cNvPr id="0" name="Picture 8"/>
+                    <pic:cNvPicPr>
+                      <a:picLocks noChangeAspect="1" noChangeArrowheads="1"/>
+                    </pic:cNvPicPr>
+                  </pic:nvPicPr>
+                  <pic:blipFill>
+                    <a:blip r:embed="rId10" cstate="print">
+                      <a:extLst>
+                        <a:ext uri="{28A0092B-C50C-407E-A947-70E740481C1C}">
+                          <a14:useLocalDpi xmlns:a14="http://schemas.microsoft.com/office/drawing/2010/main" val="0"/>
+                        </a:ext>
+                      </a:extLst>
+                    </a:blip>
+                    <a:srcRect/>
+                    <a:stretch>
+                      <a:fillRect/>
+                    </a:stretch>
+                  </pic:blipFill>
+                  <pic:spPr bwMode="auto">
+                    <a:xfrm>
+                      <a:off x="0" y="0"/>
+                      <a:ext cx="2387946" cy="1790312"/>
+                    </a:xfrm>
+                    <a:prstGeom prst="rect">
+                      <a:avLst/>
+                    </a:prstGeom>
+                    <a:noFill/>
+                    <a:ln>
+                      <a:noFill/>
+                    </a:ln>
+                  </pic:spPr>
+                </pic:pic>
+              </a:graphicData>
+            </a:graphic>
+          </wp:inline>
+        </w:drawing>
+      </w:r>
+      <w:r>
+        <w:rPr>
+          <w:noProof/>
+          <w:lang w:val="en-CA"/>
+        </w:rPr>
+        <w:drawing>
+          <wp:inline distT="0" distB="0" distL="0" distR="0" wp14:anchorId="51E96BAA" wp14:editId="02D43945">
+            <wp:extent cx="2295525" cy="1721022"/>
+            <wp:effectExtent l="0" t="0" r="0" b="0"/>
+            <wp:docPr id="10" name="Picture 10"/>
+            <wp:cNvGraphicFramePr>
+              <a:graphicFrameLocks xmlns:a="http://schemas.openxmlformats.org/drawingml/2006/main" noChangeAspect="1"/>
+            </wp:cNvGraphicFramePr>
+            <a:graphic xmlns:a="http://schemas.openxmlformats.org/drawingml/2006/main">
+              <a:graphicData uri="http://schemas.openxmlformats.org/drawingml/2006/picture">
+                <pic:pic xmlns:pic="http://schemas.openxmlformats.org/drawingml/2006/picture">
+                  <pic:nvPicPr>
+                    <pic:cNvPr id="0" name="Picture 9"/>
+                    <pic:cNvPicPr>
+                      <a:picLocks noChangeAspect="1" noChangeArrowheads="1"/>
+                    </pic:cNvPicPr>
+                  </pic:nvPicPr>
+                  <pic:blipFill>
+                    <a:blip r:embed="rId11" cstate="print">
+                      <a:extLst>
+                        <a:ext uri="{28A0092B-C50C-407E-A947-70E740481C1C}">
+                          <a14:useLocalDpi xmlns:a14="http://schemas.microsoft.com/office/drawing/2010/main" val="0"/>
+                        </a:ext>
+                      </a:extLst>
+                    </a:blip>
+                    <a:srcRect/>
+                    <a:stretch>
+                      <a:fillRect/>
+                    </a:stretch>
+                  </pic:blipFill>
+                  <pic:spPr bwMode="auto">
+                    <a:xfrm>
+                      <a:off x="0" y="0"/>
+                      <a:ext cx="2334302" cy="1750094"/>
+                    </a:xfrm>
+                    <a:prstGeom prst="rect">
+                      <a:avLst/>
+                    </a:prstGeom>
+                    <a:noFill/>
+                    <a:ln>
+                      <a:noFill/>
+                    </a:ln>
+                  </pic:spPr>
+                </pic:pic>
+              </a:graphicData>
+            </a:graphic>
+          </wp:inline>
+        </w:drawing>
+      </w:r>
+    </w:p>
+    <w:p>
+      <w:pPr>
+        <w:ind w:left="420" w:firstLine="360"/>
+        <w:rPr>
+          <w:lang w:val="en-CA"/>
+        </w:rPr>
+      </w:pPr>
+      <w:proofErr w:type="gramStart"/>
+      <w:r>
+        <w:rPr>
+          <w:lang w:val="en-CA"/>
+        </w:rPr>
+        <w:t>It’s</w:t>
+      </w:r>
+      <w:proofErr w:type="gramEnd"/>
+      <w:r>
+        <w:rPr>
+          <w:lang w:val="en-CA"/>
+        </w:rPr>
+        <w:t xml:space="preserve"> clear that bigger population size will give us a better </w:t>
+      </w:r>
+      <w:r>
+        <w:rPr>
+          <w:lang w:val="en-CA"/>
+        </w:rPr>
+        <w:t>result,</w:t>
+      </w:r>
+      <w:r>
+        <w:rPr>
+          <w:lang w:val="en-CA"/>
+        </w:rPr>
+        <w:t xml:space="preserve"> but </w:t>
+      </w:r>
+      <w:r>
+        <w:rPr>
+          <w:lang w:val="en-CA"/>
+        </w:rPr>
+        <w:t xml:space="preserve">it takes </w:t>
+      </w:r>
+      <w:r>
+        <w:rPr>
+          <w:lang w:val="en-CA"/>
+        </w:rPr>
+        <w:t xml:space="preserve">much </w:t>
+      </w:r>
+      <w:r>
+        <w:rPr>
+          <w:lang w:val="en-CA"/>
+        </w:rPr>
+        <w:t xml:space="preserve">more time. </w:t>
+      </w:r>
+      <w:r>
+        <w:rPr>
+          <w:lang w:val="en-CA"/>
+        </w:rPr>
+        <w:t xml:space="preserve">After some </w:t>
+      </w:r>
+      <w:r>
+        <w:rPr>
+          <w:lang w:val="en-CA"/>
+        </w:rPr>
+        <w:t xml:space="preserve">research and </w:t>
+      </w:r>
+      <w:r>
+        <w:rPr>
+          <w:lang w:val="en-CA"/>
+        </w:rPr>
+        <w:t xml:space="preserve">experiments, </w:t>
+      </w:r>
+      <w:r>
+        <w:rPr>
+          <w:lang w:val="en-CA"/>
+        </w:rPr>
+        <w:t xml:space="preserve">I found out that more iterations with </w:t>
+      </w:r>
+      <w:r>
+        <w:rPr>
+          <w:lang w:val="en-CA"/>
+        </w:rPr>
+        <w:t>relatively</w:t>
+      </w:r>
+      <w:r>
+        <w:rPr>
+          <w:lang w:val="en-CA"/>
+        </w:rPr>
+        <w:t xml:space="preserve"> small population size </w:t>
+      </w:r>
+      <w:r>
+        <w:rPr>
+          <w:lang w:val="en-CA"/>
+        </w:rPr>
+        <w:t>is better</w:t>
+      </w:r>
+    </w:p>
+    <w:p>
+      <w:pPr>
+        <w:ind w:left="420" w:firstLine="360"/>
+        <w:rPr>
+          <w:lang w:val="en-CA"/>
+        </w:rPr>
+      </w:pPr>
+    </w:p>
+    <w:p>
+      <w:pPr>
+        <w:pStyle w:val="ListParagraph"/>
+        <w:numPr>
+          <w:ilvl w:val="0"/>
+          <w:numId w:val="4"/>
+        </w:numPr>
+        <w:rPr>
+          <w:lang w:val="en-CA"/>
+        </w:rPr>
+      </w:pPr>
+      <w:r>
+        <w:rPr>
+          <w:lang w:val="en-CA"/>
+        </w:rPr>
+        <w:t>Partial-mapped Crossover (PMX)</w:t>
+      </w:r>
+    </w:p>
+    <w:p>
+      <w:pPr>
+        <w:pStyle w:val="ListParagraph"/>
+        <w:ind w:left="1260"/>
+        <w:rPr>
+          <w:lang w:val="en-CA"/>
+        </w:rPr>
+      </w:pPr>
     </w:p>
     <w:p>
       <w:pPr>
@@ -271,17 +2426,121 @@
     </w:p>
     <w:p>
       <w:pPr>
-        <w:rPr>
-          <w:lang w:val="en-CA"/>
-        </w:rPr>
-      </w:pPr>
-      <w:r>
-        <w:rPr>
-          <w:lang w:val="en-CA"/>
-        </w:rPr>
-        <w:tab/>
-        <w:t>Results goes here</w:t>
-      </w:r>
+        <w:ind w:firstLine="420"/>
+        <w:rPr>
+          <w:lang w:val="en-CA"/>
+        </w:rPr>
+      </w:pPr>
+      <w:r>
+        <w:rPr>
+          <w:lang w:val="en-CA"/>
+        </w:rPr>
+        <w:t>In the end</w:t>
+      </w:r>
+      <w:r>
+        <w:rPr>
+          <w:lang w:val="en-CA"/>
+        </w:rPr>
+        <w:t>, I have decided to use a combination previous method.</w:t>
+      </w:r>
+    </w:p>
+    <w:p>
+      <w:pPr>
+        <w:pStyle w:val="ListParagraph"/>
+        <w:ind w:left="840" w:firstLine="420"/>
+        <w:rPr>
+          <w:lang w:val="en-CA"/>
+        </w:rPr>
+      </w:pPr>
+      <w:r>
+        <w:rPr>
+          <w:lang w:val="en-CA"/>
+        </w:rPr>
+        <w:t xml:space="preserve">To generation next generation, I will first move the top 40 percent from the last population into the next population. Then use PMX crossover to generate 30 percent of the next generation and use ordered crossover to generate 20 percent of the next generation. For the last 10 percent of the generation, I will pick the best individual from last population and then mutate (randomly swap cities) it. This will make sure that we will not </w:t>
+      </w:r>
+      <w:proofErr w:type="gramStart"/>
+      <w:r>
+        <w:rPr>
+          <w:lang w:val="en-CA"/>
+        </w:rPr>
+        <w:t>stuck</w:t>
+      </w:r>
+      <w:proofErr w:type="gramEnd"/>
+      <w:r>
+        <w:rPr>
+          <w:lang w:val="en-CA"/>
+        </w:rPr>
+        <w:t xml:space="preserve"> a local minimum.</w:t>
+      </w:r>
+    </w:p>
+    <w:p>
+      <w:pPr>
+        <w:jc w:val="center"/>
+        <w:rPr>
+          <w:lang w:val="en-CA"/>
+        </w:rPr>
+      </w:pPr>
+      <w:r>
+        <w:rPr>
+          <w:noProof/>
+          <w:lang w:val="en-CA"/>
+        </w:rPr>
+        <w:drawing>
+          <wp:inline distT="0" distB="0" distL="0" distR="0" wp14:anchorId="178BFE9A" wp14:editId="70B325C5">
+            <wp:extent cx="2700338" cy="2024521"/>
+            <wp:effectExtent l="0" t="0" r="5080" b="0"/>
+            <wp:docPr id="5" name="Picture 5"/>
+            <wp:cNvGraphicFramePr>
+              <a:graphicFrameLocks xmlns:a="http://schemas.openxmlformats.org/drawingml/2006/main" noChangeAspect="1"/>
+            </wp:cNvGraphicFramePr>
+            <a:graphic xmlns:a="http://schemas.openxmlformats.org/drawingml/2006/main">
+              <a:graphicData uri="http://schemas.openxmlformats.org/drawingml/2006/picture">
+                <pic:pic xmlns:pic="http://schemas.openxmlformats.org/drawingml/2006/picture">
+                  <pic:nvPicPr>
+                    <pic:cNvPr id="0" name="Picture 4"/>
+                    <pic:cNvPicPr>
+                      <a:picLocks noChangeAspect="1" noChangeArrowheads="1"/>
+                    </pic:cNvPicPr>
+                  </pic:nvPicPr>
+                  <pic:blipFill>
+                    <a:blip r:embed="rId12">
+                      <a:extLst>
+                        <a:ext uri="{28A0092B-C50C-407E-A947-70E740481C1C}">
+                          <a14:useLocalDpi xmlns:a14="http://schemas.microsoft.com/office/drawing/2010/main" val="0"/>
+                        </a:ext>
+                      </a:extLst>
+                    </a:blip>
+                    <a:srcRect/>
+                    <a:stretch>
+                      <a:fillRect/>
+                    </a:stretch>
+                  </pic:blipFill>
+                  <pic:spPr bwMode="auto">
+                    <a:xfrm>
+                      <a:off x="0" y="0"/>
+                      <a:ext cx="2806786" cy="2104328"/>
+                    </a:xfrm>
+                    <a:prstGeom prst="rect">
+                      <a:avLst/>
+                    </a:prstGeom>
+                    <a:noFill/>
+                    <a:ln>
+                      <a:noFill/>
+                    </a:ln>
+                  </pic:spPr>
+                </pic:pic>
+              </a:graphicData>
+            </a:graphic>
+          </wp:inline>
+        </w:drawing>
+      </w:r>
+    </w:p>
+    <w:p>
+      <w:pPr>
+        <w:rPr>
+          <w:lang w:val="en-CA"/>
+        </w:rPr>
+      </w:pPr>
     </w:p>
     <w:p>
       <w:pPr>
@@ -320,6 +2579,126 @@
         <w:lastRenderedPageBreak/>
         <w:t>Reference</w:t>
       </w:r>
+    </w:p>
+    <w:p>
+      <w:pPr>
+        <w:pStyle w:val="ListParagraph"/>
+        <w:numPr>
+          <w:ilvl w:val="0"/>
+          <w:numId w:val="5"/>
+        </w:numPr>
+        <w:rPr>
+          <w:b/>
+          <w:bCs/>
+          <w:sz w:val="18"/>
+          <w:szCs w:val="20"/>
+          <w:lang w:val="en-CA"/>
+        </w:rPr>
+      </w:pPr>
+      <w:r>
+        <w:rPr>
+          <w:b/>
+          <w:bCs/>
+          <w:sz w:val="18"/>
+          <w:szCs w:val="20"/>
+          <w:lang w:val="en-CA"/>
+        </w:rPr>
+        <w:t>https://towardsdatascience.com/evolution-of-a-salesman-a-complete-genetic-algorithm-tutorial-for-python-6fe5d2b3ca35</w:t>
+      </w:r>
+    </w:p>
+    <w:p>
+      <w:pPr>
+        <w:pStyle w:val="ListParagraph"/>
+        <w:numPr>
+          <w:ilvl w:val="0"/>
+          <w:numId w:val="5"/>
+        </w:numPr>
+        <w:rPr>
+          <w:b/>
+          <w:bCs/>
+          <w:sz w:val="18"/>
+          <w:szCs w:val="20"/>
+          <w:lang w:val="en-CA"/>
+        </w:rPr>
+      </w:pPr>
+      <w:r>
+        <w:rPr>
+          <w:b/>
+          <w:bCs/>
+          <w:sz w:val="18"/>
+          <w:szCs w:val="20"/>
+          <w:lang w:val="en-CA"/>
+        </w:rPr>
+        <w:t>http://www.rubicite.com/Tutorials/GeneticAlgorithms/CrossoverOperators/PMXCrossoverOperator.aspx</w:t>
+      </w:r>
+    </w:p>
+    <w:p>
+      <w:pPr>
+        <w:pStyle w:val="ListParagraph"/>
+        <w:numPr>
+          <w:ilvl w:val="0"/>
+          <w:numId w:val="5"/>
+        </w:numPr>
+        <w:rPr>
+          <w:b/>
+          <w:bCs/>
+          <w:sz w:val="18"/>
+          <w:szCs w:val="20"/>
+          <w:lang w:val="en-CA"/>
+        </w:rPr>
+      </w:pPr>
+      <w:r>
+        <w:rPr>
+          <w:b/>
+          <w:bCs/>
+          <w:sz w:val="18"/>
+          <w:szCs w:val="20"/>
+          <w:lang w:val="en-CA"/>
+        </w:rPr>
+        <w:t>https://www.mdpi.com/2078-2489/10/12/390/htm</w:t>
+      </w:r>
+    </w:p>
+    <w:p>
+      <w:pPr>
+        <w:pStyle w:val="ListParagraph"/>
+        <w:numPr>
+          <w:ilvl w:val="0"/>
+          <w:numId w:val="5"/>
+        </w:numPr>
+        <w:rPr>
+          <w:b/>
+          <w:bCs/>
+          <w:sz w:val="18"/>
+          <w:szCs w:val="20"/>
+          <w:lang w:val="en-CA"/>
+        </w:rPr>
+      </w:pPr>
+      <w:r>
+        <w:rPr>
+          <w:b/>
+          <w:bCs/>
+          <w:sz w:val="18"/>
+          <w:szCs w:val="20"/>
+          <w:lang w:val="en-CA"/>
+        </w:rPr>
+        <w:t>http://www.cs.unh.edu/~sc1242/publications/08423877.pdf</w:t>
+      </w:r>
+    </w:p>
+    <w:p>
+      <w:pPr>
+        <w:pStyle w:val="ListParagraph"/>
+        <w:numPr>
+          <w:ilvl w:val="0"/>
+          <w:numId w:val="5"/>
+        </w:numPr>
+        <w:rPr>
+          <w:b/>
+          <w:bCs/>
+          <w:sz w:val="18"/>
+          <w:szCs w:val="20"/>
+          <w:lang w:val="en-CA"/>
+        </w:rPr>
+      </w:pPr>
     </w:p>
     <w:sectPr>
       <w:pgSz w:w="11906" w:h="16838"/>
@@ -329,6 +2708,609 @@
     </w:sectPr>
   </w:body>
 </w:document>
+</file>
+
+<file path=word/numbering.xml><?xml version="1.0" encoding="utf-8"?>
+<w:numbering xmlns:wpc="http://schemas.microsoft.com/office/word/2010/wordprocessingCanvas" xmlns:cx="http://schemas.microsoft.com/office/drawing/2014/chartex" xmlns:cx1="http://schemas.microsoft.com/office/drawing/2015/9/8/chartex" xmlns:cx2="http://schemas.microsoft.com/office/drawing/2015/10/21/chartex" xmlns:cx3="http://schemas.microsoft.com/office/drawing/2016/5/9/chartex" xmlns:cx4="http://schemas.microsoft.com/office/drawing/2016/5/10/chartex" xmlns:cx5="http://schemas.microsoft.com/office/drawing/2016/5/11/chartex" xmlns:cx6="http://schemas.microsoft.com/office/drawing/2016/5/12/chartex" xmlns:cx7="http://schemas.microsoft.com/office/drawing/2016/5/13/chartex" xmlns:cx8="http://schemas.microsoft.com/office/drawing/2016/5/14/chartex" xmlns:mc="http://schemas.openxmlformats.org/markup-compatibility/2006" xmlns:aink="http://schemas.microsoft.com/office/drawing/2016/ink" xmlns:am3d="http://schemas.microsoft.com/office/drawing/2017/model3d" xmlns:o="urn:schemas-microsoft-com:office:office" xmlns:r="http://schemas.openxmlformats.org/officeDocument/2006/relationships" xmlns:m="http://schemas.openxmlformats.org/officeDocument/2006/math" xmlns:v="urn:schemas-microsoft-com:vml" xmlns:wp14="http://schemas.microsoft.com/office/word/2010/wordprocessingDrawing" xmlns:wp="http://schemas.openxmlformats.org/drawingml/2006/wordprocessingDrawing" xmlns:w10="urn:schemas-microsoft-com:office:word" xmlns:w="http://schemas.openxmlformats.org/wordprocessingml/2006/main" xmlns:w14="http://schemas.microsoft.com/office/word/2010/wordml" xmlns:w15="http://schemas.microsoft.com/office/word/2012/wordml" xmlns:w16cid="http://schemas.microsoft.com/office/word/2016/wordml/cid" xmlns:w16se="http://schemas.microsoft.com/office/word/2015/wordml/symex" xmlns:wpg="http://schemas.microsoft.com/office/word/2010/wordprocessingGroup" xmlns:wpi="http://schemas.microsoft.com/office/word/2010/wordprocessingInk" xmlns:wne="http://schemas.microsoft.com/office/word/2006/wordml" xmlns:wps="http://schemas.microsoft.com/office/word/2010/wordprocessingShape" mc:Ignorable="w14 w15 w16se w16cid wp14">
+  <w:abstractNum w:abstractNumId="0" w15:restartNumberingAfterBreak="0">
+    <w:nsid w:val="0BF27160"/>
+    <w:multiLevelType w:val="hybridMultilevel"/>
+    <w:tmpl w:val="56EACF08"/>
+    <w:lvl w:ilvl="0" w:tplc="8AEE405C">
+      <w:start w:val="1"/>
+      <w:numFmt w:val="decimal"/>
+      <w:lvlText w:val="%1."/>
+      <w:lvlJc w:val="left"/>
+      <w:pPr>
+        <w:ind w:left="780" w:hanging="360"/>
+      </w:pPr>
+      <w:rPr>
+        <w:rFonts w:hint="default"/>
+      </w:rPr>
+    </w:lvl>
+    <w:lvl w:ilvl="1" w:tplc="10090019">
+      <w:start w:val="1"/>
+      <w:numFmt w:val="lowerLetter"/>
+      <w:lvlText w:val="%2."/>
+      <w:lvlJc w:val="left"/>
+      <w:pPr>
+        <w:ind w:left="1500" w:hanging="360"/>
+      </w:pPr>
+    </w:lvl>
+    <w:lvl w:ilvl="2" w:tplc="1009001B" w:tentative="1">
+      <w:start w:val="1"/>
+      <w:numFmt w:val="lowerRoman"/>
+      <w:lvlText w:val="%3."/>
+      <w:lvlJc w:val="right"/>
+      <w:pPr>
+        <w:ind w:left="2220" w:hanging="180"/>
+      </w:pPr>
+    </w:lvl>
+    <w:lvl w:ilvl="3" w:tplc="1009000F" w:tentative="1">
+      <w:start w:val="1"/>
+      <w:numFmt w:val="decimal"/>
+      <w:lvlText w:val="%4."/>
+      <w:lvlJc w:val="left"/>
+      <w:pPr>
+        <w:ind w:left="2940" w:hanging="360"/>
+      </w:pPr>
+    </w:lvl>
+    <w:lvl w:ilvl="4" w:tplc="10090019" w:tentative="1">
+      <w:start w:val="1"/>
+      <w:numFmt w:val="lowerLetter"/>
+      <w:lvlText w:val="%5."/>
+      <w:lvlJc w:val="left"/>
+      <w:pPr>
+        <w:ind w:left="3660" w:hanging="360"/>
+      </w:pPr>
+    </w:lvl>
+    <w:lvl w:ilvl="5" w:tplc="1009001B" w:tentative="1">
+      <w:start w:val="1"/>
+      <w:numFmt w:val="lowerRoman"/>
+      <w:lvlText w:val="%6."/>
+      <w:lvlJc w:val="right"/>
+      <w:pPr>
+        <w:ind w:left="4380" w:hanging="180"/>
+      </w:pPr>
+    </w:lvl>
+    <w:lvl w:ilvl="6" w:tplc="1009000F" w:tentative="1">
+      <w:start w:val="1"/>
+      <w:numFmt w:val="decimal"/>
+      <w:lvlText w:val="%7."/>
+      <w:lvlJc w:val="left"/>
+      <w:pPr>
+        <w:ind w:left="5100" w:hanging="360"/>
+      </w:pPr>
+    </w:lvl>
+    <w:lvl w:ilvl="7" w:tplc="10090019" w:tentative="1">
+      <w:start w:val="1"/>
+      <w:numFmt w:val="lowerLetter"/>
+      <w:lvlText w:val="%8."/>
+      <w:lvlJc w:val="left"/>
+      <w:pPr>
+        <w:ind w:left="5820" w:hanging="360"/>
+      </w:pPr>
+    </w:lvl>
+    <w:lvl w:ilvl="8" w:tplc="1009001B" w:tentative="1">
+      <w:start w:val="1"/>
+      <w:numFmt w:val="lowerRoman"/>
+      <w:lvlText w:val="%9."/>
+      <w:lvlJc w:val="right"/>
+      <w:pPr>
+        <w:ind w:left="6540" w:hanging="180"/>
+      </w:pPr>
+    </w:lvl>
+  </w:abstractNum>
+  <w:abstractNum w:abstractNumId="1" w15:restartNumberingAfterBreak="0">
+    <w:nsid w:val="23BC224A"/>
+    <w:multiLevelType w:val="hybridMultilevel"/>
+    <w:tmpl w:val="56EACF08"/>
+    <w:lvl w:ilvl="0" w:tplc="8AEE405C">
+      <w:start w:val="1"/>
+      <w:numFmt w:val="decimal"/>
+      <w:lvlText w:val="%1."/>
+      <w:lvlJc w:val="left"/>
+      <w:pPr>
+        <w:ind w:left="780" w:hanging="360"/>
+      </w:pPr>
+      <w:rPr>
+        <w:rFonts w:hint="default"/>
+      </w:rPr>
+    </w:lvl>
+    <w:lvl w:ilvl="1" w:tplc="10090019">
+      <w:start w:val="1"/>
+      <w:numFmt w:val="lowerLetter"/>
+      <w:lvlText w:val="%2."/>
+      <w:lvlJc w:val="left"/>
+      <w:pPr>
+        <w:ind w:left="1500" w:hanging="360"/>
+      </w:pPr>
+    </w:lvl>
+    <w:lvl w:ilvl="2" w:tplc="1009001B" w:tentative="1">
+      <w:start w:val="1"/>
+      <w:numFmt w:val="lowerRoman"/>
+      <w:lvlText w:val="%3."/>
+      <w:lvlJc w:val="right"/>
+      <w:pPr>
+        <w:ind w:left="2220" w:hanging="180"/>
+      </w:pPr>
+    </w:lvl>
+    <w:lvl w:ilvl="3" w:tplc="1009000F" w:tentative="1">
+      <w:start w:val="1"/>
+      <w:numFmt w:val="decimal"/>
+      <w:lvlText w:val="%4."/>
+      <w:lvlJc w:val="left"/>
+      <w:pPr>
+        <w:ind w:left="2940" w:hanging="360"/>
+      </w:pPr>
+    </w:lvl>
+    <w:lvl w:ilvl="4" w:tplc="10090019" w:tentative="1">
+      <w:start w:val="1"/>
+      <w:numFmt w:val="lowerLetter"/>
+      <w:lvlText w:val="%5."/>
+      <w:lvlJc w:val="left"/>
+      <w:pPr>
+        <w:ind w:left="3660" w:hanging="360"/>
+      </w:pPr>
+    </w:lvl>
+    <w:lvl w:ilvl="5" w:tplc="1009001B" w:tentative="1">
+      <w:start w:val="1"/>
+      <w:numFmt w:val="lowerRoman"/>
+      <w:lvlText w:val="%6."/>
+      <w:lvlJc w:val="right"/>
+      <w:pPr>
+        <w:ind w:left="4380" w:hanging="180"/>
+      </w:pPr>
+    </w:lvl>
+    <w:lvl w:ilvl="6" w:tplc="1009000F" w:tentative="1">
+      <w:start w:val="1"/>
+      <w:numFmt w:val="decimal"/>
+      <w:lvlText w:val="%7."/>
+      <w:lvlJc w:val="left"/>
+      <w:pPr>
+        <w:ind w:left="5100" w:hanging="360"/>
+      </w:pPr>
+    </w:lvl>
+    <w:lvl w:ilvl="7" w:tplc="10090019" w:tentative="1">
+      <w:start w:val="1"/>
+      <w:numFmt w:val="lowerLetter"/>
+      <w:lvlText w:val="%8."/>
+      <w:lvlJc w:val="left"/>
+      <w:pPr>
+        <w:ind w:left="5820" w:hanging="360"/>
+      </w:pPr>
+    </w:lvl>
+    <w:lvl w:ilvl="8" w:tplc="1009001B" w:tentative="1">
+      <w:start w:val="1"/>
+      <w:numFmt w:val="lowerRoman"/>
+      <w:lvlText w:val="%9."/>
+      <w:lvlJc w:val="right"/>
+      <w:pPr>
+        <w:ind w:left="6540" w:hanging="180"/>
+      </w:pPr>
+    </w:lvl>
+  </w:abstractNum>
+  <w:abstractNum w:abstractNumId="2" w15:restartNumberingAfterBreak="0">
+    <w:nsid w:val="23E9639C"/>
+    <w:multiLevelType w:val="hybridMultilevel"/>
+    <w:tmpl w:val="DFF6652E"/>
+    <w:lvl w:ilvl="0" w:tplc="7666844C">
+      <w:numFmt w:val="bullet"/>
+      <w:lvlText w:val="-"/>
+      <w:lvlJc w:val="left"/>
+      <w:pPr>
+        <w:ind w:left="1140" w:hanging="360"/>
+      </w:pPr>
+      <w:rPr>
+        <w:rFonts w:ascii="Calibri" w:eastAsiaTheme="minorEastAsia" w:hAnsi="Calibri" w:cs="Calibri" w:hint="default"/>
+      </w:rPr>
+    </w:lvl>
+    <w:lvl w:ilvl="1" w:tplc="10090003" w:tentative="1">
+      <w:start w:val="1"/>
+      <w:numFmt w:val="bullet"/>
+      <w:lvlText w:val="o"/>
+      <w:lvlJc w:val="left"/>
+      <w:pPr>
+        <w:ind w:left="1860" w:hanging="360"/>
+      </w:pPr>
+      <w:rPr>
+        <w:rFonts w:ascii="Courier New" w:hAnsi="Courier New" w:cs="Courier New" w:hint="default"/>
+      </w:rPr>
+    </w:lvl>
+    <w:lvl w:ilvl="2" w:tplc="10090005" w:tentative="1">
+      <w:start w:val="1"/>
+      <w:numFmt w:val="bullet"/>
+      <w:lvlText w:val=""/>
+      <w:lvlJc w:val="left"/>
+      <w:pPr>
+        <w:ind w:left="2580" w:hanging="360"/>
+      </w:pPr>
+      <w:rPr>
+        <w:rFonts w:ascii="Wingdings" w:hAnsi="Wingdings" w:cs="Wingdings" w:hint="default"/>
+      </w:rPr>
+    </w:lvl>
+    <w:lvl w:ilvl="3" w:tplc="10090001" w:tentative="1">
+      <w:start w:val="1"/>
+      <w:numFmt w:val="bullet"/>
+      <w:lvlText w:val=""/>
+      <w:lvlJc w:val="left"/>
+      <w:pPr>
+        <w:ind w:left="3300" w:hanging="360"/>
+      </w:pPr>
+      <w:rPr>
+        <w:rFonts w:ascii="Symbol" w:hAnsi="Symbol" w:cs="Symbol" w:hint="default"/>
+      </w:rPr>
+    </w:lvl>
+    <w:lvl w:ilvl="4" w:tplc="10090003" w:tentative="1">
+      <w:start w:val="1"/>
+      <w:numFmt w:val="bullet"/>
+      <w:lvlText w:val="o"/>
+      <w:lvlJc w:val="left"/>
+      <w:pPr>
+        <w:ind w:left="4020" w:hanging="360"/>
+      </w:pPr>
+      <w:rPr>
+        <w:rFonts w:ascii="Courier New" w:hAnsi="Courier New" w:cs="Courier New" w:hint="default"/>
+      </w:rPr>
+    </w:lvl>
+    <w:lvl w:ilvl="5" w:tplc="10090005" w:tentative="1">
+      <w:start w:val="1"/>
+      <w:numFmt w:val="bullet"/>
+      <w:lvlText w:val=""/>
+      <w:lvlJc w:val="left"/>
+      <w:pPr>
+        <w:ind w:left="4740" w:hanging="360"/>
+      </w:pPr>
+      <w:rPr>
+        <w:rFonts w:ascii="Wingdings" w:hAnsi="Wingdings" w:cs="Wingdings" w:hint="default"/>
+      </w:rPr>
+    </w:lvl>
+    <w:lvl w:ilvl="6" w:tplc="10090001" w:tentative="1">
+      <w:start w:val="1"/>
+      <w:numFmt w:val="bullet"/>
+      <w:lvlText w:val=""/>
+      <w:lvlJc w:val="left"/>
+      <w:pPr>
+        <w:ind w:left="5460" w:hanging="360"/>
+      </w:pPr>
+      <w:rPr>
+        <w:rFonts w:ascii="Symbol" w:hAnsi="Symbol" w:cs="Symbol" w:hint="default"/>
+      </w:rPr>
+    </w:lvl>
+    <w:lvl w:ilvl="7" w:tplc="10090003" w:tentative="1">
+      <w:start w:val="1"/>
+      <w:numFmt w:val="bullet"/>
+      <w:lvlText w:val="o"/>
+      <w:lvlJc w:val="left"/>
+      <w:pPr>
+        <w:ind w:left="6180" w:hanging="360"/>
+      </w:pPr>
+      <w:rPr>
+        <w:rFonts w:ascii="Courier New" w:hAnsi="Courier New" w:cs="Courier New" w:hint="default"/>
+      </w:rPr>
+    </w:lvl>
+    <w:lvl w:ilvl="8" w:tplc="10090005" w:tentative="1">
+      <w:start w:val="1"/>
+      <w:numFmt w:val="bullet"/>
+      <w:lvlText w:val=""/>
+      <w:lvlJc w:val="left"/>
+      <w:pPr>
+        <w:ind w:left="6900" w:hanging="360"/>
+      </w:pPr>
+      <w:rPr>
+        <w:rFonts w:ascii="Wingdings" w:hAnsi="Wingdings" w:cs="Wingdings" w:hint="default"/>
+      </w:rPr>
+    </w:lvl>
+  </w:abstractNum>
+  <w:abstractNum w:abstractNumId="3" w15:restartNumberingAfterBreak="0">
+    <w:nsid w:val="27187675"/>
+    <w:multiLevelType w:val="hybridMultilevel"/>
+    <w:tmpl w:val="2B98C8EE"/>
+    <w:lvl w:ilvl="0" w:tplc="BFC6BD84">
+      <w:numFmt w:val="bullet"/>
+      <w:lvlText w:val="-"/>
+      <w:lvlJc w:val="left"/>
+      <w:pPr>
+        <w:ind w:left="1140" w:hanging="360"/>
+      </w:pPr>
+      <w:rPr>
+        <w:rFonts w:ascii="Calibri" w:eastAsiaTheme="minorEastAsia" w:hAnsi="Calibri" w:cs="Calibri" w:hint="default"/>
+      </w:rPr>
+    </w:lvl>
+    <w:lvl w:ilvl="1" w:tplc="10090003" w:tentative="1">
+      <w:start w:val="1"/>
+      <w:numFmt w:val="bullet"/>
+      <w:lvlText w:val="o"/>
+      <w:lvlJc w:val="left"/>
+      <w:pPr>
+        <w:ind w:left="1860" w:hanging="360"/>
+      </w:pPr>
+      <w:rPr>
+        <w:rFonts w:ascii="Courier New" w:hAnsi="Courier New" w:cs="Courier New" w:hint="default"/>
+      </w:rPr>
+    </w:lvl>
+    <w:lvl w:ilvl="2" w:tplc="10090005" w:tentative="1">
+      <w:start w:val="1"/>
+      <w:numFmt w:val="bullet"/>
+      <w:lvlText w:val=""/>
+      <w:lvlJc w:val="left"/>
+      <w:pPr>
+        <w:ind w:left="2580" w:hanging="360"/>
+      </w:pPr>
+      <w:rPr>
+        <w:rFonts w:ascii="Wingdings" w:hAnsi="Wingdings" w:cs="Wingdings" w:hint="default"/>
+      </w:rPr>
+    </w:lvl>
+    <w:lvl w:ilvl="3" w:tplc="10090001" w:tentative="1">
+      <w:start w:val="1"/>
+      <w:numFmt w:val="bullet"/>
+      <w:lvlText w:val=""/>
+      <w:lvlJc w:val="left"/>
+      <w:pPr>
+        <w:ind w:left="3300" w:hanging="360"/>
+      </w:pPr>
+      <w:rPr>
+        <w:rFonts w:ascii="Symbol" w:hAnsi="Symbol" w:cs="Symbol" w:hint="default"/>
+      </w:rPr>
+    </w:lvl>
+    <w:lvl w:ilvl="4" w:tplc="10090003" w:tentative="1">
+      <w:start w:val="1"/>
+      <w:numFmt w:val="bullet"/>
+      <w:lvlText w:val="o"/>
+      <w:lvlJc w:val="left"/>
+      <w:pPr>
+        <w:ind w:left="4020" w:hanging="360"/>
+      </w:pPr>
+      <w:rPr>
+        <w:rFonts w:ascii="Courier New" w:hAnsi="Courier New" w:cs="Courier New" w:hint="default"/>
+      </w:rPr>
+    </w:lvl>
+    <w:lvl w:ilvl="5" w:tplc="10090005" w:tentative="1">
+      <w:start w:val="1"/>
+      <w:numFmt w:val="bullet"/>
+      <w:lvlText w:val=""/>
+      <w:lvlJc w:val="left"/>
+      <w:pPr>
+        <w:ind w:left="4740" w:hanging="360"/>
+      </w:pPr>
+      <w:rPr>
+        <w:rFonts w:ascii="Wingdings" w:hAnsi="Wingdings" w:cs="Wingdings" w:hint="default"/>
+      </w:rPr>
+    </w:lvl>
+    <w:lvl w:ilvl="6" w:tplc="10090001" w:tentative="1">
+      <w:start w:val="1"/>
+      <w:numFmt w:val="bullet"/>
+      <w:lvlText w:val=""/>
+      <w:lvlJc w:val="left"/>
+      <w:pPr>
+        <w:ind w:left="5460" w:hanging="360"/>
+      </w:pPr>
+      <w:rPr>
+        <w:rFonts w:ascii="Symbol" w:hAnsi="Symbol" w:cs="Symbol" w:hint="default"/>
+      </w:rPr>
+    </w:lvl>
+    <w:lvl w:ilvl="7" w:tplc="10090003" w:tentative="1">
+      <w:start w:val="1"/>
+      <w:numFmt w:val="bullet"/>
+      <w:lvlText w:val="o"/>
+      <w:lvlJc w:val="left"/>
+      <w:pPr>
+        <w:ind w:left="6180" w:hanging="360"/>
+      </w:pPr>
+      <w:rPr>
+        <w:rFonts w:ascii="Courier New" w:hAnsi="Courier New" w:cs="Courier New" w:hint="default"/>
+      </w:rPr>
+    </w:lvl>
+    <w:lvl w:ilvl="8" w:tplc="10090005" w:tentative="1">
+      <w:start w:val="1"/>
+      <w:numFmt w:val="bullet"/>
+      <w:lvlText w:val=""/>
+      <w:lvlJc w:val="left"/>
+      <w:pPr>
+        <w:ind w:left="6900" w:hanging="360"/>
+      </w:pPr>
+      <w:rPr>
+        <w:rFonts w:ascii="Wingdings" w:hAnsi="Wingdings" w:cs="Wingdings" w:hint="default"/>
+      </w:rPr>
+    </w:lvl>
+  </w:abstractNum>
+  <w:abstractNum w:abstractNumId="4" w15:restartNumberingAfterBreak="0">
+    <w:nsid w:val="2A454BB0"/>
+    <w:multiLevelType w:val="hybridMultilevel"/>
+    <w:tmpl w:val="502AB922"/>
+    <w:lvl w:ilvl="0" w:tplc="1009000F">
+      <w:start w:val="1"/>
+      <w:numFmt w:val="decimal"/>
+      <w:lvlText w:val="%1."/>
+      <w:lvlJc w:val="left"/>
+      <w:pPr>
+        <w:ind w:left="720" w:hanging="360"/>
+      </w:pPr>
+      <w:rPr>
+        <w:rFonts w:hint="default"/>
+      </w:rPr>
+    </w:lvl>
+    <w:lvl w:ilvl="1" w:tplc="10090019" w:tentative="1">
+      <w:start w:val="1"/>
+      <w:numFmt w:val="lowerLetter"/>
+      <w:lvlText w:val="%2."/>
+      <w:lvlJc w:val="left"/>
+      <w:pPr>
+        <w:ind w:left="1440" w:hanging="360"/>
+      </w:pPr>
+    </w:lvl>
+    <w:lvl w:ilvl="2" w:tplc="1009001B" w:tentative="1">
+      <w:start w:val="1"/>
+      <w:numFmt w:val="lowerRoman"/>
+      <w:lvlText w:val="%3."/>
+      <w:lvlJc w:val="right"/>
+      <w:pPr>
+        <w:ind w:left="2160" w:hanging="180"/>
+      </w:pPr>
+    </w:lvl>
+    <w:lvl w:ilvl="3" w:tplc="1009000F" w:tentative="1">
+      <w:start w:val="1"/>
+      <w:numFmt w:val="decimal"/>
+      <w:lvlText w:val="%4."/>
+      <w:lvlJc w:val="left"/>
+      <w:pPr>
+        <w:ind w:left="2880" w:hanging="360"/>
+      </w:pPr>
+    </w:lvl>
+    <w:lvl w:ilvl="4" w:tplc="10090019" w:tentative="1">
+      <w:start w:val="1"/>
+      <w:numFmt w:val="lowerLetter"/>
+      <w:lvlText w:val="%5."/>
+      <w:lvlJc w:val="left"/>
+      <w:pPr>
+        <w:ind w:left="3600" w:hanging="360"/>
+      </w:pPr>
+    </w:lvl>
+    <w:lvl w:ilvl="5" w:tplc="1009001B" w:tentative="1">
+      <w:start w:val="1"/>
+      <w:numFmt w:val="lowerRoman"/>
+      <w:lvlText w:val="%6."/>
+      <w:lvlJc w:val="right"/>
+      <w:pPr>
+        <w:ind w:left="4320" w:hanging="180"/>
+      </w:pPr>
+    </w:lvl>
+    <w:lvl w:ilvl="6" w:tplc="1009000F" w:tentative="1">
+      <w:start w:val="1"/>
+      <w:numFmt w:val="decimal"/>
+      <w:lvlText w:val="%7."/>
+      <w:lvlJc w:val="left"/>
+      <w:pPr>
+        <w:ind w:left="5040" w:hanging="360"/>
+      </w:pPr>
+    </w:lvl>
+    <w:lvl w:ilvl="7" w:tplc="10090019" w:tentative="1">
+      <w:start w:val="1"/>
+      <w:numFmt w:val="lowerLetter"/>
+      <w:lvlText w:val="%8."/>
+      <w:lvlJc w:val="left"/>
+      <w:pPr>
+        <w:ind w:left="5760" w:hanging="360"/>
+      </w:pPr>
+    </w:lvl>
+    <w:lvl w:ilvl="8" w:tplc="1009001B" w:tentative="1">
+      <w:start w:val="1"/>
+      <w:numFmt w:val="lowerRoman"/>
+      <w:lvlText w:val="%9."/>
+      <w:lvlJc w:val="right"/>
+      <w:pPr>
+        <w:ind w:left="6480" w:hanging="180"/>
+      </w:pPr>
+    </w:lvl>
+  </w:abstractNum>
+  <w:abstractNum w:abstractNumId="5" w15:restartNumberingAfterBreak="0">
+    <w:nsid w:val="70F24FBB"/>
+    <w:multiLevelType w:val="hybridMultilevel"/>
+    <w:tmpl w:val="B12C97C6"/>
+    <w:lvl w:ilvl="0" w:tplc="1DFC8C10">
+      <w:start w:val="1"/>
+      <w:numFmt w:val="decimal"/>
+      <w:lvlText w:val="%1."/>
+      <w:lvlJc w:val="left"/>
+      <w:pPr>
+        <w:ind w:left="780" w:hanging="360"/>
+      </w:pPr>
+      <w:rPr>
+        <w:rFonts w:hint="default"/>
+      </w:rPr>
+    </w:lvl>
+    <w:lvl w:ilvl="1" w:tplc="10090019">
+      <w:start w:val="1"/>
+      <w:numFmt w:val="lowerLetter"/>
+      <w:lvlText w:val="%2."/>
+      <w:lvlJc w:val="left"/>
+      <w:pPr>
+        <w:ind w:left="1500" w:hanging="360"/>
+      </w:pPr>
+    </w:lvl>
+    <w:lvl w:ilvl="2" w:tplc="1009001B" w:tentative="1">
+      <w:start w:val="1"/>
+      <w:numFmt w:val="lowerRoman"/>
+      <w:lvlText w:val="%3."/>
+      <w:lvlJc w:val="right"/>
+      <w:pPr>
+        <w:ind w:left="2220" w:hanging="180"/>
+      </w:pPr>
+    </w:lvl>
+    <w:lvl w:ilvl="3" w:tplc="1009000F" w:tentative="1">
+      <w:start w:val="1"/>
+      <w:numFmt w:val="decimal"/>
+      <w:lvlText w:val="%4."/>
+      <w:lvlJc w:val="left"/>
+      <w:pPr>
+        <w:ind w:left="2940" w:hanging="360"/>
+      </w:pPr>
+    </w:lvl>
+    <w:lvl w:ilvl="4" w:tplc="10090019" w:tentative="1">
+      <w:start w:val="1"/>
+      <w:numFmt w:val="lowerLetter"/>
+      <w:lvlText w:val="%5."/>
+      <w:lvlJc w:val="left"/>
+      <w:pPr>
+        <w:ind w:left="3660" w:hanging="360"/>
+      </w:pPr>
+    </w:lvl>
+    <w:lvl w:ilvl="5" w:tplc="1009001B" w:tentative="1">
+      <w:start w:val="1"/>
+      <w:numFmt w:val="lowerRoman"/>
+      <w:lvlText w:val="%6."/>
+      <w:lvlJc w:val="right"/>
+      <w:pPr>
+        <w:ind w:left="4380" w:hanging="180"/>
+      </w:pPr>
+    </w:lvl>
+    <w:lvl w:ilvl="6" w:tplc="1009000F" w:tentative="1">
+      <w:start w:val="1"/>
+      <w:numFmt w:val="decimal"/>
+      <w:lvlText w:val="%7."/>
+      <w:lvlJc w:val="left"/>
+      <w:pPr>
+        <w:ind w:left="5100" w:hanging="360"/>
+      </w:pPr>
+    </w:lvl>
+    <w:lvl w:ilvl="7" w:tplc="10090019" w:tentative="1">
+      <w:start w:val="1"/>
+      <w:numFmt w:val="lowerLetter"/>
+      <w:lvlText w:val="%8."/>
+      <w:lvlJc w:val="left"/>
+      <w:pPr>
+        <w:ind w:left="5820" w:hanging="360"/>
+      </w:pPr>
+    </w:lvl>
+    <w:lvl w:ilvl="8" w:tplc="1009001B" w:tentative="1">
+      <w:start w:val="1"/>
+      <w:numFmt w:val="lowerRoman"/>
+      <w:lvlText w:val="%9."/>
+      <w:lvlJc w:val="right"/>
+      <w:pPr>
+        <w:ind w:left="6540" w:hanging="180"/>
+      </w:pPr>
+    </w:lvl>
+  </w:abstractNum>
+  <w:num w:numId="1">
+    <w:abstractNumId w:val="2"/>
+  </w:num>
+  <w:num w:numId="2">
+    <w:abstractNumId w:val="3"/>
+  </w:num>
+  <w:num w:numId="3">
+    <w:abstractNumId w:val="5"/>
+  </w:num>
+  <w:num w:numId="4">
+    <w:abstractNumId w:val="0"/>
+  </w:num>
+  <w:num w:numId="5">
+    <w:abstractNumId w:val="4"/>
+  </w:num>
+  <w:num w:numId="6">
+    <w:abstractNumId w:val="1"/>
+  </w:num>
+</w:numbering>
 </file>
 
 <file path=word/styles.xml><?xml version="1.0" encoding="utf-8"?>
@@ -451,6 +3433,7 @@
     <w:lsdException w:name="HTML Sample" w:semiHidden="1" w:unhideWhenUsed="1"/>
     <w:lsdException w:name="HTML Typewriter" w:semiHidden="1" w:unhideWhenUsed="1"/>
     <w:lsdException w:name="HTML Variable" w:semiHidden="1" w:unhideWhenUsed="1"/>
+    <w:lsdException w:name="Normal Table" w:semiHidden="1" w:unhideWhenUsed="1"/>
     <w:lsdException w:name="annotation subject" w:semiHidden="1" w:unhideWhenUsed="1"/>
     <w:lsdException w:name="No List" w:semiHidden="1" w:unhideWhenUsed="1"/>
     <w:lsdException w:name="Outline List 1" w:semiHidden="1" w:unhideWhenUsed="1"/>
@@ -497,8 +3480,10 @@
     <w:lsdException w:name="Table Subtle 2" w:semiHidden="1" w:unhideWhenUsed="1"/>
     <w:lsdException w:name="Table Web 1" w:semiHidden="1" w:unhideWhenUsed="1"/>
     <w:lsdException w:name="Table Web 2" w:semiHidden="1" w:unhideWhenUsed="1"/>
+    <w:lsdException w:name="Table Web 3" w:semiHidden="1" w:unhideWhenUsed="1"/>
     <w:lsdException w:name="Balloon Text" w:semiHidden="1" w:unhideWhenUsed="1"/>
     <w:lsdException w:name="Table Grid" w:uiPriority="39"/>
+    <w:lsdException w:name="Table Theme" w:semiHidden="1" w:unhideWhenUsed="1"/>
     <w:lsdException w:name="Placeholder Text" w:semiHidden="1"/>
     <w:lsdException w:name="No Spacing" w:uiPriority="1" w:qFormat="1"/>
     <w:lsdException w:name="Light Shading" w:uiPriority="60"/>
@@ -822,6 +3807,40 @@
       <w:szCs w:val="32"/>
     </w:rPr>
   </w:style>
+  <w:style w:type="paragraph" w:styleId="ListParagraph">
+    <w:name w:val="List Paragraph"/>
+    <w:basedOn w:val="Normal"/>
+    <w:uiPriority w:val="34"/>
+    <w:qFormat/>
+    <w:rsid w:val="00AE4AFC"/>
+    <w:pPr>
+      <w:ind w:left="720"/>
+      <w:contextualSpacing/>
+    </w:pPr>
+  </w:style>
+  <w:style w:type="character" w:styleId="Hyperlink">
+    <w:name w:val="Hyperlink"/>
+    <w:basedOn w:val="DefaultParagraphFont"/>
+    <w:uiPriority w:val="99"/>
+    <w:unhideWhenUsed/>
+    <w:rsid w:val="00381E23"/>
+    <w:rPr>
+      <w:color w:val="0563C1" w:themeColor="hyperlink"/>
+      <w:u w:val="single"/>
+    </w:rPr>
+  </w:style>
+  <w:style w:type="character" w:styleId="UnresolvedMention">
+    <w:name w:val="Unresolved Mention"/>
+    <w:basedOn w:val="DefaultParagraphFont"/>
+    <w:uiPriority w:val="99"/>
+    <w:semiHidden/>
+    <w:unhideWhenUsed/>
+    <w:rsid w:val="00381E23"/>
+    <w:rPr>
+      <w:color w:val="605E5C"/>
+      <w:shd w:val="clear" w:color="auto" w:fill="E1DFDD"/>
+    </w:rPr>
+  </w:style>
 </w:styles>
 </file>
 

</xml_diff>